<commit_message>
altered some finance terms
</commit_message>
<xml_diff>
--- a/Business Analysis/Fynbus Business Case.docx
+++ b/Business Analysis/Fynbus Business Case.docx
@@ -1,6 +1,6 @@
 
 <file path=word/document.xml><?xml version="1.0" encoding="utf-8"?>
-<w:document xmlns:wpc="http://schemas.microsoft.com/office/word/2010/wordprocessingCanvas" xmlns:mc="http://schemas.openxmlformats.org/markup-compatibility/2006" xmlns:o="urn:schemas-microsoft-com:office:office" xmlns:r="http://schemas.openxmlformats.org/officeDocument/2006/relationships" xmlns:m="http://schemas.openxmlformats.org/officeDocument/2006/math" xmlns:v="urn:schemas-microsoft-com:vml" xmlns:wp14="http://schemas.microsoft.com/office/word/2010/wordprocessingDrawing" xmlns:wp="http://schemas.openxmlformats.org/drawingml/2006/wordprocessingDrawing" xmlns:w10="urn:schemas-microsoft-com:office:word" xmlns:w="http://schemas.openxmlformats.org/wordprocessingml/2006/main" xmlns:w14="http://schemas.microsoft.com/office/word/2010/wordml" xmlns:wpg="http://schemas.microsoft.com/office/word/2010/wordprocessingGroup" xmlns:wpi="http://schemas.microsoft.com/office/word/2010/wordprocessingInk" xmlns:wne="http://schemas.microsoft.com/office/word/2006/wordml" xmlns:wps="http://schemas.microsoft.com/office/word/2010/wordprocessingShape" mc:Ignorable="w14 wp14">
+<w:document xmlns:wpc="http://schemas.microsoft.com/office/word/2010/wordprocessingCanvas" xmlns:cx="http://schemas.microsoft.com/office/drawing/2014/chartex" xmlns:cx1="http://schemas.microsoft.com/office/drawing/2015/9/8/chartex" xmlns:cx2="http://schemas.microsoft.com/office/drawing/2015/10/21/chartex" xmlns:cx3="http://schemas.microsoft.com/office/drawing/2016/5/9/chartex" xmlns:cx4="http://schemas.microsoft.com/office/drawing/2016/5/10/chartex" xmlns:cx5="http://schemas.microsoft.com/office/drawing/2016/5/11/chartex" xmlns:mc="http://schemas.openxmlformats.org/markup-compatibility/2006" xmlns:o="urn:schemas-microsoft-com:office:office" xmlns:r="http://schemas.openxmlformats.org/officeDocument/2006/relationships" xmlns:m="http://schemas.openxmlformats.org/officeDocument/2006/math" xmlns:v="urn:schemas-microsoft-com:vml" xmlns:wp14="http://schemas.microsoft.com/office/word/2010/wordprocessingDrawing" xmlns:wp="http://schemas.openxmlformats.org/drawingml/2006/wordprocessingDrawing" xmlns:w10="urn:schemas-microsoft-com:office:word" xmlns:w="http://schemas.openxmlformats.org/wordprocessingml/2006/main" xmlns:w14="http://schemas.microsoft.com/office/word/2010/wordml" xmlns:w15="http://schemas.microsoft.com/office/word/2012/wordml" xmlns:w16se="http://schemas.microsoft.com/office/word/2015/wordml/symex" xmlns:wpg="http://schemas.microsoft.com/office/word/2010/wordprocessingGroup" xmlns:wpi="http://schemas.microsoft.com/office/word/2010/wordprocessingInk" xmlns:wne="http://schemas.microsoft.com/office/word/2006/wordml" xmlns:wps="http://schemas.microsoft.com/office/word/2010/wordprocessingShape" mc:Ignorable="w14 w15 w16se wp14">
   <w:body>
     <w:p>
       <w:pPr>
@@ -179,7 +179,14 @@
           <w:sz w:val="24"/>
           <w:szCs w:val="24"/>
         </w:rPr>
-        <w:t xml:space="preserve"> result in an increase in profit</w:t>
+        <w:t xml:space="preserve"> result in a</w:t>
+      </w:r>
+      <w:r>
+        <w:rPr>
+          <w:sz w:val="24"/>
+          <w:szCs w:val="24"/>
+        </w:rPr>
+        <w:t xml:space="preserve"> decrease in costs</w:t>
       </w:r>
       <w:r>
         <w:rPr>
@@ -263,7 +270,70 @@
           <w:szCs w:val="24"/>
         </w:rPr>
         <w:tab/>
-        <w:t xml:space="preserve">We will also be making a document that will describe how the entire system is working and how it gets the results that it does. This document will be provided to customers that want to know this information or customers that complain about the decisions that were made. This will make </w:t>
+        <w:t>We will also be making a document that will describe how the entire system is working and how it gets the results that it does. This docume</w:t>
+      </w:r>
+      <w:r>
+        <w:rPr>
+          <w:sz w:val="24"/>
+          <w:szCs w:val="24"/>
+        </w:rPr>
+        <w:t>nt will be provided to anyone</w:t>
+      </w:r>
+      <w:r>
+        <w:rPr>
+          <w:sz w:val="24"/>
+          <w:szCs w:val="24"/>
+        </w:rPr>
+        <w:t xml:space="preserve"> that want</w:t>
+      </w:r>
+      <w:r>
+        <w:rPr>
+          <w:sz w:val="24"/>
+          <w:szCs w:val="24"/>
+        </w:rPr>
+        <w:t>s</w:t>
+      </w:r>
+      <w:r>
+        <w:rPr>
+          <w:sz w:val="24"/>
+          <w:szCs w:val="24"/>
+        </w:rPr>
+        <w:t xml:space="preserve"> to kn</w:t>
+      </w:r>
+      <w:r>
+        <w:rPr>
+          <w:sz w:val="24"/>
+          <w:szCs w:val="24"/>
+        </w:rPr>
+        <w:t>ow this information or</w:t>
+      </w:r>
+      <w:r>
+        <w:rPr>
+          <w:sz w:val="24"/>
+          <w:szCs w:val="24"/>
+        </w:rPr>
+        <w:t xml:space="preserve"> that complain</w:t>
+      </w:r>
+      <w:r>
+        <w:rPr>
+          <w:sz w:val="24"/>
+          <w:szCs w:val="24"/>
+        </w:rPr>
+        <w:t>s</w:t>
+      </w:r>
+      <w:r>
+        <w:rPr>
+          <w:sz w:val="24"/>
+          <w:szCs w:val="24"/>
+        </w:rPr>
+        <w:t xml:space="preserve"> about the decisions that wer</w:t>
+      </w:r>
+      <w:r>
+        <w:rPr>
+          <w:sz w:val="24"/>
+          <w:szCs w:val="24"/>
+        </w:rPr>
+        <w:t xml:space="preserve">e made. This will make </w:t>
       </w:r>
       <w:proofErr w:type="spellStart"/>
       <w:r>
@@ -279,7 +349,49 @@
           <w:sz w:val="24"/>
           <w:szCs w:val="24"/>
         </w:rPr>
-        <w:t xml:space="preserve"> be a more trustworthy and respected company if customers know exactly why decisions are made, and that they aren’t made based on any biases. This will in turn draw more customers to wa</w:t>
+        <w:t xml:space="preserve"> a more trustwor</w:t>
+      </w:r>
+      <w:r>
+        <w:rPr>
+          <w:sz w:val="24"/>
+          <w:szCs w:val="24"/>
+        </w:rPr>
+        <w:t>thy and respected company if everyone</w:t>
+      </w:r>
+      <w:r>
+        <w:rPr>
+          <w:sz w:val="24"/>
+          <w:szCs w:val="24"/>
+        </w:rPr>
+        <w:t xml:space="preserve"> know</w:t>
+      </w:r>
+      <w:r>
+        <w:rPr>
+          <w:sz w:val="24"/>
+          <w:szCs w:val="24"/>
+        </w:rPr>
+        <w:t>s</w:t>
+      </w:r>
+      <w:r>
+        <w:rPr>
+          <w:sz w:val="24"/>
+          <w:szCs w:val="24"/>
+        </w:rPr>
+        <w:t xml:space="preserve"> exactly why decisions are made, and that they aren’t made based on any biases. This </w:t>
+      </w:r>
+      <w:r>
+        <w:rPr>
+          <w:sz w:val="24"/>
+          <w:szCs w:val="24"/>
+        </w:rPr>
+        <w:t>will in turn draw more contractors</w:t>
+      </w:r>
+      <w:r>
+        <w:rPr>
+          <w:sz w:val="24"/>
+          <w:szCs w:val="24"/>
+        </w:rPr>
+        <w:t xml:space="preserve"> to wa</w:t>
       </w:r>
       <w:r>
         <w:rPr>
@@ -483,7 +595,14 @@
           <w:sz w:val="24"/>
           <w:szCs w:val="24"/>
         </w:rPr>
-        <w:t xml:space="preserve">have access to the current system. This project will be allowing </w:t>
+        <w:t xml:space="preserve">have access to the current system. This project will </w:t>
+      </w:r>
+      <w:r>
+        <w:rPr>
+          <w:sz w:val="24"/>
+          <w:szCs w:val="24"/>
+        </w:rPr>
+        <w:t xml:space="preserve">allow </w:t>
       </w:r>
       <w:proofErr w:type="spellStart"/>
       <w:r>
@@ -499,7 +618,14 @@
           <w:sz w:val="24"/>
           <w:szCs w:val="24"/>
         </w:rPr>
-        <w:t xml:space="preserve"> to make as much profit as possible while still catering to the needs of all its customers.</w:t>
+        <w:t xml:space="preserve"> to have the lowest costs</w:t>
+      </w:r>
+      <w:r>
+        <w:rPr>
+          <w:sz w:val="24"/>
+          <w:szCs w:val="24"/>
+        </w:rPr>
+        <w:t xml:space="preserve"> possible while still catering to the needs of all its customers.</w:t>
       </w:r>
     </w:p>
     <w:p>
@@ -664,17 +790,8 @@
           <w:sz w:val="24"/>
           <w:szCs w:val="24"/>
         </w:rPr>
-        <w:t xml:space="preserve">. </w:t>
-      </w:r>
-      <w:proofErr w:type="gramStart"/>
-      <w:r>
-        <w:rPr>
-          <w:sz w:val="24"/>
-          <w:szCs w:val="24"/>
-        </w:rPr>
-        <w:t>Results in no improvement.</w:t>
-      </w:r>
-      <w:proofErr w:type="gramEnd"/>
+        <w:t>. Results in no improvement.</w:t>
+      </w:r>
     </w:p>
     <w:p>
       <w:r>
@@ -1561,79 +1678,207 @@
           <w:lang w:val="da-DK"/>
         </w:rPr>
         <w:tab/>
-        <w:t>Hans Bjerge</w:t>
+        <w:t>Hans Bjergegaard</w:t>
+      </w:r>
+    </w:p>
+    <w:p>
+      <w:pPr>
+        <w:rPr>
+          <w:rStyle w:val="Strong"/>
+          <w:rFonts w:cstheme="minorHAnsi"/>
+          <w:b w:val="0"/>
+          <w:color w:val="292D31"/>
+          <w:sz w:val="24"/>
+          <w:szCs w:val="24"/>
+          <w:shd w:val="clear" w:color="auto" w:fill="FFFFFF"/>
+          <w:lang w:val="da-DK"/>
+        </w:rPr>
+      </w:pPr>
+      <w:r>
+        <w:rPr>
+          <w:rStyle w:val="Strong"/>
+          <w:rFonts w:cstheme="minorHAnsi"/>
+          <w:b w:val="0"/>
+          <w:color w:val="292D31"/>
+          <w:sz w:val="24"/>
+          <w:szCs w:val="24"/>
+          <w:shd w:val="clear" w:color="auto" w:fill="FFFFFF"/>
+          <w:lang w:val="da-DK"/>
+        </w:rPr>
+        <w:tab/>
+        <w:t>Per Jespersen</w:t>
+      </w:r>
+    </w:p>
+    <w:p>
+      <w:pPr>
+        <w:rPr>
+          <w:rStyle w:val="Strong"/>
+          <w:rFonts w:cstheme="minorHAnsi"/>
+          <w:b w:val="0"/>
+          <w:color w:val="292D31"/>
+          <w:sz w:val="24"/>
+          <w:szCs w:val="24"/>
+          <w:shd w:val="clear" w:color="auto" w:fill="FFFFFF"/>
+          <w:lang w:val="da-DK"/>
+        </w:rPr>
+      </w:pPr>
+      <w:r>
+        <w:rPr>
+          <w:rStyle w:val="Strong"/>
+          <w:rFonts w:cstheme="minorHAnsi"/>
+          <w:b w:val="0"/>
+          <w:color w:val="292D31"/>
+          <w:sz w:val="24"/>
+          <w:szCs w:val="24"/>
+          <w:shd w:val="clear" w:color="auto" w:fill="FFFFFF"/>
+          <w:lang w:val="da-DK"/>
+        </w:rPr>
+        <w:tab/>
+        <w:t>Niels Bebe</w:t>
+      </w:r>
+    </w:p>
+    <w:p>
+      <w:pPr>
+        <w:rPr>
+          <w:rFonts w:cstheme="minorHAnsi"/>
+          <w:color w:val="000000" w:themeColor="text1"/>
+          <w:sz w:val="24"/>
+          <w:szCs w:val="24"/>
+          <w:lang w:val="da-DK"/>
+        </w:rPr>
+      </w:pPr>
+      <w:r>
+        <w:rPr>
+          <w:rStyle w:val="Strong"/>
+          <w:rFonts w:cstheme="minorHAnsi"/>
+          <w:b w:val="0"/>
+          <w:color w:val="292D31"/>
+          <w:sz w:val="24"/>
+          <w:szCs w:val="24"/>
+          <w:shd w:val="clear" w:color="auto" w:fill="FFFFFF"/>
+          <w:lang w:val="da-DK"/>
+        </w:rPr>
+        <w:tab/>
+        <w:t xml:space="preserve">Martin </w:t>
+      </w:r>
+      <w:r>
+        <w:rPr>
+          <w:rFonts w:cstheme="minorHAnsi"/>
+          <w:color w:val="000000" w:themeColor="text1"/>
+          <w:sz w:val="24"/>
+          <w:szCs w:val="24"/>
+          <w:lang w:val="da-DK"/>
+        </w:rPr>
+        <w:t>Bødker Krogh</w:t>
+      </w:r>
+    </w:p>
+    <w:p>
+      <w:pPr>
+        <w:rPr>
+          <w:rFonts w:cstheme="minorHAnsi"/>
+          <w:color w:val="000000" w:themeColor="text1"/>
+          <w:sz w:val="24"/>
+          <w:szCs w:val="24"/>
+          <w:lang w:val="da-DK"/>
+        </w:rPr>
+      </w:pPr>
+      <w:r>
+        <w:rPr>
+          <w:rFonts w:cstheme="minorHAnsi"/>
+          <w:color w:val="000000" w:themeColor="text1"/>
+          <w:sz w:val="24"/>
+          <w:szCs w:val="24"/>
+          <w:lang w:val="da-DK"/>
+        </w:rPr>
+        <w:tab/>
+        <w:t>Ingrid Dissing</w:t>
+      </w:r>
+    </w:p>
+    <w:p>
+      <w:pPr>
+        <w:rPr>
+          <w:rFonts w:cstheme="minorHAnsi"/>
+          <w:color w:val="000000" w:themeColor="text1"/>
+          <w:sz w:val="24"/>
+          <w:szCs w:val="24"/>
+          <w:lang w:val="da-DK"/>
+        </w:rPr>
+      </w:pPr>
+      <w:r>
+        <w:rPr>
+          <w:rFonts w:cstheme="minorHAnsi"/>
+          <w:color w:val="000000" w:themeColor="text1"/>
+          <w:sz w:val="24"/>
+          <w:szCs w:val="24"/>
+          <w:lang w:val="da-DK"/>
+        </w:rPr>
+        <w:tab/>
+        <w:t>Anne Daugbjerg Mortensen</w:t>
+      </w:r>
+    </w:p>
+    <w:p>
+      <w:pPr>
+        <w:rPr>
+          <w:rFonts w:cstheme="minorHAnsi"/>
+          <w:color w:val="000000" w:themeColor="text1"/>
+          <w:sz w:val="24"/>
+          <w:szCs w:val="24"/>
+          <w:lang w:val="da-DK"/>
+        </w:rPr>
+      </w:pPr>
+      <w:r>
+        <w:rPr>
+          <w:rFonts w:cstheme="minorHAnsi"/>
+          <w:color w:val="000000" w:themeColor="text1"/>
+          <w:sz w:val="24"/>
+          <w:szCs w:val="24"/>
+          <w:lang w:val="da-DK"/>
+        </w:rPr>
+        <w:tab/>
+        <w:t>Jan Gudmann Hansen</w:t>
+      </w:r>
+    </w:p>
+    <w:p>
+      <w:pPr>
+        <w:rPr>
+          <w:rFonts w:cstheme="minorHAnsi"/>
+          <w:color w:val="000000" w:themeColor="text1"/>
+          <w:sz w:val="24"/>
+          <w:szCs w:val="24"/>
+        </w:rPr>
+      </w:pPr>
+      <w:r>
+        <w:rPr>
+          <w:rFonts w:cstheme="minorHAnsi"/>
+          <w:color w:val="000000" w:themeColor="text1"/>
+          <w:sz w:val="24"/>
+          <w:szCs w:val="24"/>
+          <w:lang w:val="da-DK"/>
+        </w:rPr>
+        <w:tab/>
+      </w:r>
+      <w:proofErr w:type="spellStart"/>
+      <w:r>
+        <w:rPr>
+          <w:rFonts w:cstheme="minorHAnsi"/>
+          <w:color w:val="000000" w:themeColor="text1"/>
+          <w:sz w:val="24"/>
+          <w:szCs w:val="24"/>
+        </w:rPr>
+        <w:t>Søren</w:t>
+      </w:r>
+      <w:proofErr w:type="spellEnd"/>
+      <w:r>
+        <w:rPr>
+          <w:rFonts w:cstheme="minorHAnsi"/>
+          <w:color w:val="000000" w:themeColor="text1"/>
+          <w:sz w:val="24"/>
+          <w:szCs w:val="24"/>
+        </w:rPr>
+        <w:t xml:space="preserve"> Junker</w:t>
       </w:r>
       <w:bookmarkStart w:id="0" w:name="_GoBack"/>
       <w:bookmarkEnd w:id="0"/>
-      <w:r>
-        <w:rPr>
-          <w:rStyle w:val="Strong"/>
-          <w:rFonts w:cstheme="minorHAnsi"/>
-          <w:b w:val="0"/>
-          <w:color w:val="292D31"/>
-          <w:sz w:val="24"/>
-          <w:szCs w:val="24"/>
-          <w:shd w:val="clear" w:color="auto" w:fill="FFFFFF"/>
-          <w:lang w:val="da-DK"/>
-        </w:rPr>
-        <w:t>gaard</w:t>
-      </w:r>
-    </w:p>
-    <w:p>
-      <w:pPr>
-        <w:rPr>
-          <w:rStyle w:val="Strong"/>
-          <w:rFonts w:cstheme="minorHAnsi"/>
-          <w:b w:val="0"/>
-          <w:color w:val="292D31"/>
-          <w:sz w:val="24"/>
-          <w:szCs w:val="24"/>
-          <w:shd w:val="clear" w:color="auto" w:fill="FFFFFF"/>
-          <w:lang w:val="da-DK"/>
-        </w:rPr>
-      </w:pPr>
-      <w:r>
-        <w:rPr>
-          <w:rStyle w:val="Strong"/>
-          <w:rFonts w:cstheme="minorHAnsi"/>
-          <w:b w:val="0"/>
-          <w:color w:val="292D31"/>
-          <w:sz w:val="24"/>
-          <w:szCs w:val="24"/>
-          <w:shd w:val="clear" w:color="auto" w:fill="FFFFFF"/>
-          <w:lang w:val="da-DK"/>
-        </w:rPr>
-        <w:tab/>
-        <w:t>Per Jespersen</w:t>
-      </w:r>
-    </w:p>
-    <w:p>
-      <w:pPr>
-        <w:rPr>
-          <w:rStyle w:val="Strong"/>
-          <w:rFonts w:cstheme="minorHAnsi"/>
-          <w:b w:val="0"/>
-          <w:color w:val="292D31"/>
-          <w:sz w:val="24"/>
-          <w:szCs w:val="24"/>
-          <w:shd w:val="clear" w:color="auto" w:fill="FFFFFF"/>
-          <w:lang w:val="da-DK"/>
-        </w:rPr>
-      </w:pPr>
-      <w:r>
-        <w:rPr>
-          <w:rStyle w:val="Strong"/>
-          <w:rFonts w:cstheme="minorHAnsi"/>
-          <w:b w:val="0"/>
-          <w:color w:val="292D31"/>
-          <w:sz w:val="24"/>
-          <w:szCs w:val="24"/>
-          <w:shd w:val="clear" w:color="auto" w:fill="FFFFFF"/>
-          <w:lang w:val="da-DK"/>
-        </w:rPr>
-        <w:tab/>
-        <w:t>Niels Bebe</w:t>
-      </w:r>
     </w:p>
     <w:p>
       <w:pPr>
@@ -1642,147 +1887,6 @@
           <w:color w:val="000000" w:themeColor="text1"/>
           <w:sz w:val="24"/>
           <w:szCs w:val="24"/>
-          <w:lang w:val="da-DK"/>
-        </w:rPr>
-      </w:pPr>
-      <w:r>
-        <w:rPr>
-          <w:rStyle w:val="Strong"/>
-          <w:rFonts w:cstheme="minorHAnsi"/>
-          <w:b w:val="0"/>
-          <w:color w:val="292D31"/>
-          <w:sz w:val="24"/>
-          <w:szCs w:val="24"/>
-          <w:shd w:val="clear" w:color="auto" w:fill="FFFFFF"/>
-          <w:lang w:val="da-DK"/>
-        </w:rPr>
-        <w:tab/>
-        <w:t xml:space="preserve">Martin </w:t>
-      </w:r>
-      <w:r>
-        <w:rPr>
-          <w:rFonts w:cstheme="minorHAnsi"/>
-          <w:color w:val="000000" w:themeColor="text1"/>
-          <w:sz w:val="24"/>
-          <w:szCs w:val="24"/>
-          <w:lang w:val="da-DK"/>
-        </w:rPr>
-        <w:t>Bødker Krogh</w:t>
-      </w:r>
-    </w:p>
-    <w:p>
-      <w:pPr>
-        <w:rPr>
-          <w:rFonts w:cstheme="minorHAnsi"/>
-          <w:color w:val="000000" w:themeColor="text1"/>
-          <w:sz w:val="24"/>
-          <w:szCs w:val="24"/>
-          <w:lang w:val="da-DK"/>
-        </w:rPr>
-      </w:pPr>
-      <w:r>
-        <w:rPr>
-          <w:rFonts w:cstheme="minorHAnsi"/>
-          <w:color w:val="000000" w:themeColor="text1"/>
-          <w:sz w:val="24"/>
-          <w:szCs w:val="24"/>
-          <w:lang w:val="da-DK"/>
-        </w:rPr>
-        <w:tab/>
-        <w:t>Ingrid Dissing</w:t>
-      </w:r>
-    </w:p>
-    <w:p>
-      <w:pPr>
-        <w:rPr>
-          <w:rFonts w:cstheme="minorHAnsi"/>
-          <w:color w:val="000000" w:themeColor="text1"/>
-          <w:sz w:val="24"/>
-          <w:szCs w:val="24"/>
-          <w:lang w:val="da-DK"/>
-        </w:rPr>
-      </w:pPr>
-      <w:r>
-        <w:rPr>
-          <w:rFonts w:cstheme="minorHAnsi"/>
-          <w:color w:val="000000" w:themeColor="text1"/>
-          <w:sz w:val="24"/>
-          <w:szCs w:val="24"/>
-          <w:lang w:val="da-DK"/>
-        </w:rPr>
-        <w:tab/>
-        <w:t>Anne Daugbjerg Mortensen</w:t>
-      </w:r>
-    </w:p>
-    <w:p>
-      <w:pPr>
-        <w:rPr>
-          <w:rFonts w:cstheme="minorHAnsi"/>
-          <w:color w:val="000000" w:themeColor="text1"/>
-          <w:sz w:val="24"/>
-          <w:szCs w:val="24"/>
-          <w:lang w:val="da-DK"/>
-        </w:rPr>
-      </w:pPr>
-      <w:r>
-        <w:rPr>
-          <w:rFonts w:cstheme="minorHAnsi"/>
-          <w:color w:val="000000" w:themeColor="text1"/>
-          <w:sz w:val="24"/>
-          <w:szCs w:val="24"/>
-          <w:lang w:val="da-DK"/>
-        </w:rPr>
-        <w:tab/>
-        <w:t>Jan Gudmann Hansen</w:t>
-      </w:r>
-    </w:p>
-    <w:p>
-      <w:pPr>
-        <w:rPr>
-          <w:rFonts w:cstheme="minorHAnsi"/>
-          <w:color w:val="000000" w:themeColor="text1"/>
-          <w:sz w:val="24"/>
-          <w:szCs w:val="24"/>
-        </w:rPr>
-      </w:pPr>
-      <w:r>
-        <w:rPr>
-          <w:rFonts w:cstheme="minorHAnsi"/>
-          <w:color w:val="000000" w:themeColor="text1"/>
-          <w:sz w:val="24"/>
-          <w:szCs w:val="24"/>
-          <w:lang w:val="da-DK"/>
-        </w:rPr>
-        <w:tab/>
-      </w:r>
-      <w:proofErr w:type="spellStart"/>
-      <w:r>
-        <w:rPr>
-          <w:rFonts w:cstheme="minorHAnsi"/>
-          <w:color w:val="000000" w:themeColor="text1"/>
-          <w:sz w:val="24"/>
-          <w:szCs w:val="24"/>
-        </w:rPr>
-        <w:t>Søren</w:t>
-      </w:r>
-      <w:proofErr w:type="spellEnd"/>
-      <w:r>
-        <w:rPr>
-          <w:rFonts w:cstheme="minorHAnsi"/>
-          <w:color w:val="000000" w:themeColor="text1"/>
-          <w:sz w:val="24"/>
-          <w:szCs w:val="24"/>
-        </w:rPr>
-        <w:t xml:space="preserve"> Junker</w:t>
-      </w:r>
-    </w:p>
-    <w:p>
-      <w:pPr>
-        <w:rPr>
-          <w:rFonts w:cstheme="minorHAnsi"/>
-          <w:color w:val="000000" w:themeColor="text1"/>
-          <w:sz w:val="24"/>
-          <w:szCs w:val="24"/>
         </w:rPr>
       </w:pPr>
     </w:p>
@@ -1799,23 +1903,7 @@
         <w:t>Progress Reporting</w:t>
       </w:r>
     </w:p>
-    <w:p>
-      <w:pPr>
-        <w:rPr>
-          <w:color w:val="FF0000"/>
-        </w:rPr>
-      </w:pPr>
-      <w:proofErr w:type="spellStart"/>
-      <w:proofErr w:type="gramStart"/>
-      <w:r>
-        <w:rPr>
-          <w:color w:val="FF0000"/>
-        </w:rPr>
-        <w:t>kpis</w:t>
-      </w:r>
-      <w:proofErr w:type="spellEnd"/>
-      <w:proofErr w:type="gramEnd"/>
-    </w:p>
+    <w:p/>
     <w:tbl>
       <w:tblPr>
         <w:tblStyle w:val="TableGrid"/>
@@ -1874,7 +1962,7 @@
               <w:rPr>
                 <w:lang w:val="en-US"/>
               </w:rPr>
-              <w:t>Profits</w:t>
+              <w:t>Lower Costs</w:t>
             </w:r>
           </w:p>
         </w:tc>
@@ -1926,7 +2014,7 @@
               <w:rPr>
                 <w:lang w:val="en-US"/>
               </w:rPr>
-              <w:t>If this has increased profits, we know it is working well</w:t>
+              <w:t>If this has lowered costs, we know it is working well</w:t>
             </w:r>
           </w:p>
         </w:tc>
@@ -1971,6 +2059,7 @@
           <w:p>
             <w:pPr>
               <w:rPr>
+                <w:color w:val="FF0000"/>
                 <w:lang w:val="en-US"/>
               </w:rPr>
             </w:pPr>
@@ -1978,7 +2067,14 @@
               <w:rPr>
                 <w:lang w:val="en-US"/>
               </w:rPr>
-              <w:t>Measure Profits for one year before implementing our system, then measure profits for one year after implementing our system.</w:t>
+              <w:t>Measure costs for one use cycle of the system before implementing our system, then measure costs for one use cycle after implementing our system</w:t>
+            </w:r>
+            <w:r>
+              <w:rPr>
+                <w:color w:val="FF0000"/>
+                <w:lang w:val="en-US"/>
+              </w:rPr>
+              <w:t xml:space="preserve"> </w:t>
             </w:r>
           </w:p>
         </w:tc>
@@ -2082,7 +2178,7 @@
               <w:rPr>
                 <w:lang w:val="en-US"/>
               </w:rPr>
-              <w:t>Today to get profits for last fiscal year and then the end of the next fiscal year.</w:t>
+              <w:t>At the end of the last use cycle of the current program and then the end of the use cycle for our system.</w:t>
             </w:r>
           </w:p>
         </w:tc>
@@ -2134,7 +2230,7 @@
               <w:rPr>
                 <w:lang w:val="en-US"/>
               </w:rPr>
-              <w:t>Profits should have increased.</w:t>
+              <w:t>Costs should have decreased.</w:t>
             </w:r>
           </w:p>
         </w:tc>
@@ -2370,10 +2466,34 @@
         </w:rPr>
       </w:pPr>
     </w:p>
+    <w:p>
+      <w:pPr>
+        <w:rPr>
+          <w:sz w:val="24"/>
+          <w:szCs w:val="24"/>
+        </w:rPr>
+      </w:pPr>
+    </w:p>
+    <w:p>
+      <w:pPr>
+        <w:rPr>
+          <w:sz w:val="24"/>
+          <w:szCs w:val="24"/>
+        </w:rPr>
+      </w:pPr>
+    </w:p>
+    <w:p>
+      <w:pPr>
+        <w:rPr>
+          <w:sz w:val="24"/>
+          <w:szCs w:val="24"/>
+        </w:rPr>
+      </w:pPr>
+    </w:p>
     <w:tbl>
       <w:tblPr>
         <w:tblStyle w:val="TableGrid"/>
-        <w:tblpPr w:leftFromText="141" w:rightFromText="141" w:vertAnchor="text" w:horzAnchor="margin" w:tblpY="187"/>
+        <w:tblpPr w:leftFromText="141" w:rightFromText="141" w:vertAnchor="text" w:horzAnchor="margin" w:tblpY="925"/>
         <w:tblW w:w="0" w:type="auto"/>
         <w:tblLook w:val="04A0" w:firstRow="1" w:lastRow="0" w:firstColumn="1" w:lastColumn="0" w:noHBand="0" w:noVBand="1"/>
       </w:tblPr>
@@ -2403,586 +2523,7 @@
               <w:rPr>
                 <w:lang w:val="en-US"/>
               </w:rPr>
-              <w:t>KPI</w:t>
-            </w:r>
-          </w:p>
-        </w:tc>
-        <w:tc>
-          <w:tcPr>
-            <w:tcW w:w="5982" w:type="dxa"/>
-            <w:tcBorders>
-              <w:top w:val="single" w:sz="4" w:space="0" w:color="auto"/>
-              <w:left w:val="single" w:sz="4" w:space="0" w:color="auto"/>
-              <w:bottom w:val="single" w:sz="4" w:space="0" w:color="auto"/>
-              <w:right w:val="single" w:sz="4" w:space="0" w:color="auto"/>
-            </w:tcBorders>
-            <w:hideMark/>
-          </w:tcPr>
-          <w:p>
-            <w:pPr>
-              <w:rPr>
-                <w:lang w:val="en-US"/>
-              </w:rPr>
-            </w:pPr>
-            <w:r>
-              <w:rPr>
-                <w:lang w:val="en-US"/>
-              </w:rPr>
-              <w:t>Customer Satisfaction</w:t>
-            </w:r>
-          </w:p>
-        </w:tc>
-      </w:tr>
-      <w:tr>
-        <w:tc>
-          <w:tcPr>
-            <w:tcW w:w="2660" w:type="dxa"/>
-            <w:tcBorders>
-              <w:top w:val="single" w:sz="4" w:space="0" w:color="auto"/>
-              <w:left w:val="single" w:sz="4" w:space="0" w:color="auto"/>
-              <w:bottom w:val="single" w:sz="4" w:space="0" w:color="auto"/>
-              <w:right w:val="single" w:sz="4" w:space="0" w:color="auto"/>
-            </w:tcBorders>
-            <w:hideMark/>
-          </w:tcPr>
-          <w:p>
-            <w:pPr>
-              <w:rPr>
-                <w:lang w:val="en-US"/>
-              </w:rPr>
-            </w:pPr>
-            <w:r>
-              <w:rPr>
-                <w:lang w:val="en-US"/>
-              </w:rPr>
-              <w:t>Why measure?</w:t>
-            </w:r>
-          </w:p>
-        </w:tc>
-        <w:tc>
-          <w:tcPr>
-            <w:tcW w:w="5982" w:type="dxa"/>
-            <w:tcBorders>
-              <w:top w:val="single" w:sz="4" w:space="0" w:color="auto"/>
-              <w:left w:val="single" w:sz="4" w:space="0" w:color="auto"/>
-              <w:bottom w:val="single" w:sz="4" w:space="0" w:color="auto"/>
-              <w:right w:val="single" w:sz="4" w:space="0" w:color="auto"/>
-            </w:tcBorders>
-            <w:hideMark/>
-          </w:tcPr>
-          <w:p>
-            <w:pPr>
-              <w:rPr>
-                <w:lang w:val="en-US"/>
-              </w:rPr>
-            </w:pPr>
-            <w:r>
-              <w:rPr>
-                <w:lang w:val="en-US"/>
-              </w:rPr>
-              <w:t>To know if customers are happy with how the system currently works.</w:t>
-            </w:r>
-          </w:p>
-        </w:tc>
-      </w:tr>
-      <w:tr>
-        <w:tc>
-          <w:tcPr>
-            <w:tcW w:w="2660" w:type="dxa"/>
-            <w:tcBorders>
-              <w:top w:val="single" w:sz="4" w:space="0" w:color="auto"/>
-              <w:left w:val="single" w:sz="4" w:space="0" w:color="auto"/>
-              <w:bottom w:val="single" w:sz="4" w:space="0" w:color="auto"/>
-              <w:right w:val="single" w:sz="4" w:space="0" w:color="auto"/>
-            </w:tcBorders>
-            <w:hideMark/>
-          </w:tcPr>
-          <w:p>
-            <w:pPr>
-              <w:rPr>
-                <w:lang w:val="en-US"/>
-              </w:rPr>
-            </w:pPr>
-            <w:r>
-              <w:rPr>
-                <w:lang w:val="en-US"/>
-              </w:rPr>
-              <w:t>How measure?</w:t>
-            </w:r>
-          </w:p>
-        </w:tc>
-        <w:tc>
-          <w:tcPr>
-            <w:tcW w:w="5982" w:type="dxa"/>
-            <w:tcBorders>
-              <w:top w:val="single" w:sz="4" w:space="0" w:color="auto"/>
-              <w:left w:val="single" w:sz="4" w:space="0" w:color="auto"/>
-              <w:bottom w:val="single" w:sz="4" w:space="0" w:color="auto"/>
-              <w:right w:val="single" w:sz="4" w:space="0" w:color="auto"/>
-            </w:tcBorders>
-            <w:hideMark/>
-          </w:tcPr>
-          <w:p>
-            <w:pPr>
-              <w:rPr>
-                <w:lang w:val="en-US"/>
-              </w:rPr>
-            </w:pPr>
-            <w:r>
-              <w:rPr>
-                <w:lang w:val="en-US"/>
-              </w:rPr>
-              <w:t xml:space="preserve">Survey customers before implementation and then again after </w:t>
-            </w:r>
-            <w:r>
-              <w:rPr>
-                <w:lang w:val="en-US"/>
-              </w:rPr>
               <w:lastRenderedPageBreak/>
-              <w:t>implementation.</w:t>
-            </w:r>
-          </w:p>
-        </w:tc>
-      </w:tr>
-      <w:tr>
-        <w:tc>
-          <w:tcPr>
-            <w:tcW w:w="2660" w:type="dxa"/>
-            <w:tcBorders>
-              <w:top w:val="single" w:sz="4" w:space="0" w:color="auto"/>
-              <w:left w:val="single" w:sz="4" w:space="0" w:color="auto"/>
-              <w:bottom w:val="single" w:sz="4" w:space="0" w:color="auto"/>
-              <w:right w:val="single" w:sz="4" w:space="0" w:color="auto"/>
-            </w:tcBorders>
-            <w:hideMark/>
-          </w:tcPr>
-          <w:p>
-            <w:pPr>
-              <w:rPr>
-                <w:lang w:val="en-US"/>
-              </w:rPr>
-            </w:pPr>
-            <w:r>
-              <w:rPr>
-                <w:lang w:val="en-US"/>
-              </w:rPr>
-              <w:lastRenderedPageBreak/>
-              <w:t>Who is responsible for the measurement?</w:t>
-            </w:r>
-          </w:p>
-        </w:tc>
-        <w:tc>
-          <w:tcPr>
-            <w:tcW w:w="5982" w:type="dxa"/>
-            <w:tcBorders>
-              <w:top w:val="single" w:sz="4" w:space="0" w:color="auto"/>
-              <w:left w:val="single" w:sz="4" w:space="0" w:color="auto"/>
-              <w:bottom w:val="single" w:sz="4" w:space="0" w:color="auto"/>
-              <w:right w:val="single" w:sz="4" w:space="0" w:color="auto"/>
-            </w:tcBorders>
-            <w:hideMark/>
-          </w:tcPr>
-          <w:p>
-            <w:pPr>
-              <w:rPr>
-                <w:lang w:val="en-US"/>
-              </w:rPr>
-            </w:pPr>
-            <w:r>
-              <w:rPr>
-                <w:lang w:val="en-US"/>
-              </w:rPr>
-              <w:t>Public Relations</w:t>
-            </w:r>
-          </w:p>
-        </w:tc>
-      </w:tr>
-      <w:tr>
-        <w:tc>
-          <w:tcPr>
-            <w:tcW w:w="2660" w:type="dxa"/>
-            <w:tcBorders>
-              <w:top w:val="single" w:sz="4" w:space="0" w:color="auto"/>
-              <w:left w:val="single" w:sz="4" w:space="0" w:color="auto"/>
-              <w:bottom w:val="single" w:sz="4" w:space="0" w:color="auto"/>
-              <w:right w:val="single" w:sz="4" w:space="0" w:color="auto"/>
-            </w:tcBorders>
-            <w:hideMark/>
-          </w:tcPr>
-          <w:p>
-            <w:pPr>
-              <w:rPr>
-                <w:lang w:val="en-US"/>
-              </w:rPr>
-            </w:pPr>
-            <w:r>
-              <w:rPr>
-                <w:lang w:val="en-US"/>
-              </w:rPr>
-              <w:t>Expected date for measuring</w:t>
-            </w:r>
-          </w:p>
-        </w:tc>
-        <w:tc>
-          <w:tcPr>
-            <w:tcW w:w="5982" w:type="dxa"/>
-            <w:tcBorders>
-              <w:top w:val="single" w:sz="4" w:space="0" w:color="auto"/>
-              <w:left w:val="single" w:sz="4" w:space="0" w:color="auto"/>
-              <w:bottom w:val="single" w:sz="4" w:space="0" w:color="auto"/>
-              <w:right w:val="single" w:sz="4" w:space="0" w:color="auto"/>
-            </w:tcBorders>
-            <w:hideMark/>
-          </w:tcPr>
-          <w:p>
-            <w:pPr>
-              <w:rPr>
-                <w:lang w:val="en-US"/>
-              </w:rPr>
-            </w:pPr>
-            <w:r>
-              <w:rPr>
-                <w:lang w:val="en-US"/>
-              </w:rPr>
-              <w:t>Today and then one month after the system has been implemented.</w:t>
-            </w:r>
-          </w:p>
-        </w:tc>
-      </w:tr>
-      <w:tr>
-        <w:tc>
-          <w:tcPr>
-            <w:tcW w:w="2660" w:type="dxa"/>
-            <w:tcBorders>
-              <w:top w:val="single" w:sz="4" w:space="0" w:color="auto"/>
-              <w:left w:val="single" w:sz="4" w:space="0" w:color="auto"/>
-              <w:bottom w:val="single" w:sz="4" w:space="0" w:color="auto"/>
-              <w:right w:val="single" w:sz="4" w:space="0" w:color="auto"/>
-            </w:tcBorders>
-            <w:hideMark/>
-          </w:tcPr>
-          <w:p>
-            <w:pPr>
-              <w:rPr>
-                <w:lang w:val="en-US"/>
-              </w:rPr>
-            </w:pPr>
-            <w:r>
-              <w:rPr>
-                <w:lang w:val="en-US"/>
-              </w:rPr>
-              <w:t>Expected values measured</w:t>
-            </w:r>
-          </w:p>
-        </w:tc>
-        <w:tc>
-          <w:tcPr>
-            <w:tcW w:w="5982" w:type="dxa"/>
-            <w:tcBorders>
-              <w:top w:val="single" w:sz="4" w:space="0" w:color="auto"/>
-              <w:left w:val="single" w:sz="4" w:space="0" w:color="auto"/>
-              <w:bottom w:val="single" w:sz="4" w:space="0" w:color="auto"/>
-              <w:right w:val="single" w:sz="4" w:space="0" w:color="auto"/>
-            </w:tcBorders>
-            <w:hideMark/>
-          </w:tcPr>
-          <w:p>
-            <w:pPr>
-              <w:rPr>
-                <w:lang w:val="en-US"/>
-              </w:rPr>
-            </w:pPr>
-            <w:r>
-              <w:rPr>
-                <w:lang w:val="en-US"/>
-              </w:rPr>
-              <w:t>Customers should be happier with the service.</w:t>
-            </w:r>
-          </w:p>
-        </w:tc>
-      </w:tr>
-      <w:tr>
-        <w:tc>
-          <w:tcPr>
-            <w:tcW w:w="2660" w:type="dxa"/>
-            <w:tcBorders>
-              <w:top w:val="single" w:sz="4" w:space="0" w:color="auto"/>
-              <w:left w:val="single" w:sz="4" w:space="0" w:color="auto"/>
-              <w:bottom w:val="single" w:sz="4" w:space="0" w:color="auto"/>
-              <w:right w:val="single" w:sz="4" w:space="0" w:color="auto"/>
-            </w:tcBorders>
-            <w:hideMark/>
-          </w:tcPr>
-          <w:p>
-            <w:pPr>
-              <w:rPr>
-                <w:lang w:val="en-US"/>
-              </w:rPr>
-            </w:pPr>
-            <w:r>
-              <w:rPr>
-                <w:lang w:val="en-US"/>
-              </w:rPr>
-              <w:t>Measure</w:t>
-            </w:r>
-          </w:p>
-        </w:tc>
-        <w:tc>
-          <w:tcPr>
-            <w:tcW w:w="5982" w:type="dxa"/>
-            <w:tcBorders>
-              <w:top w:val="single" w:sz="4" w:space="0" w:color="auto"/>
-              <w:left w:val="single" w:sz="4" w:space="0" w:color="auto"/>
-              <w:bottom w:val="single" w:sz="4" w:space="0" w:color="auto"/>
-              <w:right w:val="single" w:sz="4" w:space="0" w:color="auto"/>
-            </w:tcBorders>
-            <w:hideMark/>
-          </w:tcPr>
-          <w:p>
-            <w:pPr>
-              <w:rPr>
-                <w:lang w:val="en-US"/>
-              </w:rPr>
-            </w:pPr>
-          </w:p>
-        </w:tc>
-      </w:tr>
-      <w:tr>
-        <w:tc>
-          <w:tcPr>
-            <w:tcW w:w="2660" w:type="dxa"/>
-            <w:tcBorders>
-              <w:top w:val="single" w:sz="4" w:space="0" w:color="auto"/>
-              <w:left w:val="single" w:sz="4" w:space="0" w:color="auto"/>
-              <w:bottom w:val="single" w:sz="4" w:space="0" w:color="auto"/>
-              <w:right w:val="single" w:sz="4" w:space="0" w:color="auto"/>
-            </w:tcBorders>
-            <w:hideMark/>
-          </w:tcPr>
-          <w:p>
-            <w:pPr>
-              <w:rPr>
-                <w:lang w:val="en-US"/>
-              </w:rPr>
-            </w:pPr>
-            <w:r>
-              <w:rPr>
-                <w:lang w:val="en-US"/>
-              </w:rPr>
-              <w:t>Plan of action in case the measure is outside the range of the expected measure</w:t>
-            </w:r>
-          </w:p>
-        </w:tc>
-        <w:tc>
-          <w:tcPr>
-            <w:tcW w:w="5982" w:type="dxa"/>
-            <w:tcBorders>
-              <w:top w:val="single" w:sz="4" w:space="0" w:color="auto"/>
-              <w:left w:val="single" w:sz="4" w:space="0" w:color="auto"/>
-              <w:bottom w:val="single" w:sz="4" w:space="0" w:color="auto"/>
-              <w:right w:val="single" w:sz="4" w:space="0" w:color="auto"/>
-            </w:tcBorders>
-            <w:hideMark/>
-          </w:tcPr>
-          <w:p>
-            <w:pPr>
-              <w:rPr>
-                <w:lang w:val="en-US"/>
-              </w:rPr>
-            </w:pPr>
-            <w:r>
-              <w:rPr>
-                <w:lang w:val="en-US"/>
-              </w:rPr>
-              <w:t>Remake</w:t>
-            </w:r>
-            <w:r>
-              <w:rPr>
-                <w:lang w:val="en-US"/>
-              </w:rPr>
-              <w:t xml:space="preserve"> </w:t>
-            </w:r>
-            <w:r>
-              <w:rPr>
-                <w:lang w:val="en-US"/>
-              </w:rPr>
-              <w:t xml:space="preserve">the </w:t>
-            </w:r>
-            <w:r>
-              <w:rPr>
-                <w:lang w:val="en-US"/>
-              </w:rPr>
-              <w:t>system.</w:t>
-            </w:r>
-          </w:p>
-        </w:tc>
-      </w:tr>
-      <w:tr>
-        <w:tc>
-          <w:tcPr>
-            <w:tcW w:w="2660" w:type="dxa"/>
-            <w:tcBorders>
-              <w:top w:val="single" w:sz="4" w:space="0" w:color="auto"/>
-              <w:left w:val="single" w:sz="4" w:space="0" w:color="auto"/>
-              <w:bottom w:val="single" w:sz="4" w:space="0" w:color="auto"/>
-              <w:right w:val="single" w:sz="4" w:space="0" w:color="auto"/>
-            </w:tcBorders>
-            <w:hideMark/>
-          </w:tcPr>
-          <w:p>
-            <w:pPr>
-              <w:rPr>
-                <w:lang w:val="en-US"/>
-              </w:rPr>
-            </w:pPr>
-            <w:r>
-              <w:rPr>
-                <w:lang w:val="en-US"/>
-              </w:rPr>
-              <w:t>Responsible for action</w:t>
-            </w:r>
-          </w:p>
-        </w:tc>
-        <w:tc>
-          <w:tcPr>
-            <w:tcW w:w="5982" w:type="dxa"/>
-            <w:tcBorders>
-              <w:top w:val="single" w:sz="4" w:space="0" w:color="auto"/>
-              <w:left w:val="single" w:sz="4" w:space="0" w:color="auto"/>
-              <w:bottom w:val="single" w:sz="4" w:space="0" w:color="auto"/>
-              <w:right w:val="single" w:sz="4" w:space="0" w:color="auto"/>
-            </w:tcBorders>
-            <w:hideMark/>
-          </w:tcPr>
-          <w:p>
-            <w:pPr>
-              <w:rPr>
-                <w:lang w:val="en-US"/>
-              </w:rPr>
-            </w:pPr>
-            <w:r>
-              <w:rPr>
-                <w:lang w:val="en-US"/>
-              </w:rPr>
-              <w:t>IT at the company.</w:t>
-            </w:r>
-          </w:p>
-        </w:tc>
-      </w:tr>
-    </w:tbl>
-    <w:p>
-      <w:pPr>
-        <w:rPr>
-          <w:sz w:val="24"/>
-          <w:szCs w:val="24"/>
-        </w:rPr>
-      </w:pPr>
-    </w:p>
-    <w:p>
-      <w:pPr>
-        <w:rPr>
-          <w:sz w:val="24"/>
-          <w:szCs w:val="24"/>
-        </w:rPr>
-      </w:pPr>
-    </w:p>
-    <w:p>
-      <w:pPr>
-        <w:rPr>
-          <w:sz w:val="24"/>
-          <w:szCs w:val="24"/>
-        </w:rPr>
-      </w:pPr>
-    </w:p>
-    <w:p>
-      <w:pPr>
-        <w:rPr>
-          <w:sz w:val="24"/>
-          <w:szCs w:val="24"/>
-        </w:rPr>
-      </w:pPr>
-    </w:p>
-    <w:p>
-      <w:pPr>
-        <w:rPr>
-          <w:sz w:val="24"/>
-          <w:szCs w:val="24"/>
-        </w:rPr>
-      </w:pPr>
-    </w:p>
-    <w:p>
-      <w:pPr>
-        <w:rPr>
-          <w:sz w:val="24"/>
-          <w:szCs w:val="24"/>
-        </w:rPr>
-      </w:pPr>
-    </w:p>
-    <w:p>
-      <w:pPr>
-        <w:rPr>
-          <w:sz w:val="24"/>
-          <w:szCs w:val="24"/>
-        </w:rPr>
-      </w:pPr>
-    </w:p>
-    <w:p>
-      <w:pPr>
-        <w:rPr>
-          <w:sz w:val="24"/>
-          <w:szCs w:val="24"/>
-        </w:rPr>
-      </w:pPr>
-    </w:p>
-    <w:p>
-      <w:pPr>
-        <w:rPr>
-          <w:sz w:val="24"/>
-          <w:szCs w:val="24"/>
-        </w:rPr>
-      </w:pPr>
-    </w:p>
-    <w:p>
-      <w:pPr>
-        <w:rPr>
-          <w:sz w:val="24"/>
-          <w:szCs w:val="24"/>
-        </w:rPr>
-      </w:pPr>
-    </w:p>
-    <w:tbl>
-      <w:tblPr>
-        <w:tblStyle w:val="TableGrid"/>
-        <w:tblpPr w:leftFromText="141" w:rightFromText="141" w:vertAnchor="text" w:horzAnchor="margin" w:tblpY="187"/>
-        <w:tblW w:w="0" w:type="auto"/>
-        <w:tblLook w:val="04A0" w:firstRow="1" w:lastRow="0" w:firstColumn="1" w:lastColumn="0" w:noHBand="0" w:noVBand="1"/>
-      </w:tblPr>
-      <w:tblGrid>
-        <w:gridCol w:w="2660"/>
-        <w:gridCol w:w="5982"/>
-      </w:tblGrid>
-      <w:tr>
-        <w:tc>
-          <w:tcPr>
-            <w:tcW w:w="2660" w:type="dxa"/>
-            <w:tcBorders>
-              <w:top w:val="single" w:sz="4" w:space="0" w:color="auto"/>
-              <w:left w:val="single" w:sz="4" w:space="0" w:color="auto"/>
-              <w:bottom w:val="single" w:sz="4" w:space="0" w:color="auto"/>
-              <w:right w:val="single" w:sz="4" w:space="0" w:color="auto"/>
-            </w:tcBorders>
-            <w:hideMark/>
-          </w:tcPr>
-          <w:p>
-            <w:pPr>
-              <w:rPr>
-                <w:lang w:val="en-US"/>
-              </w:rPr>
-            </w:pPr>
-            <w:r>
-              <w:rPr>
-                <w:lang w:val="en-US"/>
-              </w:rPr>
               <w:t>KPI</w:t>
             </w:r>
           </w:p>
@@ -3053,6 +2594,7 @@
           <w:p>
             <w:pPr>
               <w:rPr>
+                <w:color w:val="FF0000"/>
                 <w:lang w:val="en-US"/>
               </w:rPr>
             </w:pPr>
@@ -3060,7 +2602,7 @@
               <w:rPr>
                 <w:lang w:val="en-US"/>
               </w:rPr>
-              <w:t>To know if customers get the information they want from the documentation.</w:t>
+              <w:t>To know if the contractors get the information they want from the documentation.</w:t>
             </w:r>
           </w:p>
         </w:tc>
@@ -3112,7 +2654,7 @@
               <w:rPr>
                 <w:lang w:val="en-US"/>
               </w:rPr>
-              <w:t>Ask customers who receive the documentation if it has everything they expect it to, before and after we rewrite it.</w:t>
+              <w:t>Ask people who receive the documentation if it has everything they expect it to, on a scale of 1-10, before and after we rewrite it.</w:t>
             </w:r>
           </w:p>
         </w:tc>
@@ -3216,7 +2758,7 @@
               <w:rPr>
                 <w:lang w:val="en-US"/>
               </w:rPr>
-              <w:t>Today and one month after new documentation is used.</w:t>
+              <w:t>Last month that the old documentation is used and one month after new documentation is used.</w:t>
             </w:r>
           </w:p>
         </w:tc>
@@ -3261,6 +2803,7 @@
           <w:p>
             <w:pPr>
               <w:rPr>
+                <w:color w:val="FF0000"/>
                 <w:lang w:val="en-US"/>
               </w:rPr>
             </w:pPr>
@@ -3268,7 +2811,7 @@
               <w:rPr>
                 <w:lang w:val="en-US"/>
               </w:rPr>
-              <w:t>Customers should have a better understanding of how the system works and why it makes the decisions it makes.</w:t>
+              <w:t>People should have a better understanding of how the system works and why it makes the decisions it makes. If the average rating is above 7 it is successful.</w:t>
             </w:r>
           </w:p>
         </w:tc>
@@ -3366,13 +2909,7 @@
               <w:rPr>
                 <w:lang w:val="en-US"/>
               </w:rPr>
-              <w:t>Rewrite the documentation</w:t>
-            </w:r>
-            <w:r>
-              <w:rPr>
-                <w:lang w:val="en-US"/>
-              </w:rPr>
-              <w:t>.</w:t>
+              <w:t>Rewrite the documentation.</w:t>
             </w:r>
           </w:p>
         </w:tc>
@@ -3449,7 +2986,7 @@
 </file>
 
 <file path=word/styles.xml><?xml version="1.0" encoding="utf-8"?>
-<w:styles xmlns:mc="http://schemas.openxmlformats.org/markup-compatibility/2006" xmlns:r="http://schemas.openxmlformats.org/officeDocument/2006/relationships" xmlns:w="http://schemas.openxmlformats.org/wordprocessingml/2006/main" xmlns:w14="http://schemas.microsoft.com/office/word/2010/wordml" mc:Ignorable="w14">
+<w:styles xmlns:mc="http://schemas.openxmlformats.org/markup-compatibility/2006" xmlns:r="http://schemas.openxmlformats.org/officeDocument/2006/relationships" xmlns:w="http://schemas.openxmlformats.org/wordprocessingml/2006/main" xmlns:w14="http://schemas.microsoft.com/office/word/2010/wordml" xmlns:w15="http://schemas.microsoft.com/office/word/2012/wordml" xmlns:w16se="http://schemas.microsoft.com/office/word/2015/wordml/symex" mc:Ignorable="w14 w15 w16se">
   <w:docDefaults>
     <w:rPrDefault>
       <w:rPr>
@@ -3465,440 +3002,381 @@
       </w:pPr>
     </w:pPrDefault>
   </w:docDefaults>
-  <w:latentStyles w:defLockedState="0" w:defUIPriority="99" w:defSemiHidden="1" w:defUnhideWhenUsed="1" w:defQFormat="0" w:count="267">
-    <w:lsdException w:name="Normal" w:semiHidden="0" w:uiPriority="0" w:unhideWhenUsed="0" w:qFormat="1"/>
-    <w:lsdException w:name="heading 1" w:semiHidden="0" w:uiPriority="9" w:unhideWhenUsed="0" w:qFormat="1"/>
-    <w:lsdException w:name="heading 2" w:uiPriority="9" w:qFormat="1"/>
-    <w:lsdException w:name="heading 3" w:uiPriority="9" w:qFormat="1"/>
-    <w:lsdException w:name="heading 4" w:uiPriority="9" w:qFormat="1"/>
-    <w:lsdException w:name="heading 5" w:uiPriority="9" w:qFormat="1"/>
-    <w:lsdException w:name="heading 6" w:uiPriority="9" w:qFormat="1"/>
-    <w:lsdException w:name="heading 7" w:uiPriority="9" w:qFormat="1"/>
-    <w:lsdException w:name="heading 8" w:uiPriority="9" w:qFormat="1"/>
-    <w:lsdException w:name="heading 9" w:uiPriority="9" w:qFormat="1"/>
-    <w:lsdException w:name="toc 1" w:uiPriority="39"/>
-    <w:lsdException w:name="toc 2" w:uiPriority="39"/>
-    <w:lsdException w:name="toc 3" w:uiPriority="39"/>
-    <w:lsdException w:name="toc 4" w:uiPriority="39"/>
-    <w:lsdException w:name="toc 5" w:uiPriority="39"/>
-    <w:lsdException w:name="toc 6" w:uiPriority="39"/>
-    <w:lsdException w:name="toc 7" w:uiPriority="39"/>
-    <w:lsdException w:name="toc 8" w:uiPriority="39"/>
-    <w:lsdException w:name="toc 9" w:uiPriority="39"/>
-    <w:lsdException w:name="caption" w:uiPriority="35" w:qFormat="1"/>
-    <w:lsdException w:name="Title" w:semiHidden="0" w:uiPriority="10" w:unhideWhenUsed="0" w:qFormat="1"/>
-    <w:lsdException w:name="Default Paragraph Font" w:uiPriority="1"/>
-    <w:lsdException w:name="Subtitle" w:semiHidden="0" w:uiPriority="11" w:unhideWhenUsed="0" w:qFormat="1"/>
-    <w:lsdException w:name="Strong" w:semiHidden="0" w:uiPriority="22" w:unhideWhenUsed="0" w:qFormat="1"/>
-    <w:lsdException w:name="Emphasis" w:semiHidden="0" w:uiPriority="20" w:unhideWhenUsed="0" w:qFormat="1"/>
-    <w:lsdException w:name="Normal Table" w:semiHidden="0" w:unhideWhenUsed="0"/>
-    <w:lsdException w:name="Table Web 2" w:semiHidden="0" w:unhideWhenUsed="0"/>
-    <w:lsdException w:name="Table Grid" w:semiHidden="0" w:uiPriority="0" w:unhideWhenUsed="0"/>
-    <w:lsdException w:name="Table Theme" w:semiHidden="0" w:unhideWhenUsed="0"/>
-    <w:lsdException w:name="Placeholder Text" w:unhideWhenUsed="0"/>
-    <w:lsdException w:name="No Spacing" w:semiHidden="0" w:uiPriority="1" w:unhideWhenUsed="0" w:qFormat="1"/>
-    <w:lsdException w:name="Light Shading" w:semiHidden="0" w:uiPriority="60" w:unhideWhenUsed="0"/>
-    <w:lsdException w:name="Light List" w:semiHidden="0" w:uiPriority="61" w:unhideWhenUsed="0"/>
-    <w:lsdException w:name="Light Grid" w:semiHidden="0" w:uiPriority="62" w:unhideWhenUsed="0"/>
-    <w:lsdException w:name="Medium Shading 1" w:semiHidden="0" w:uiPriority="63" w:unhideWhenUsed="0"/>
-    <w:lsdException w:name="Medium Shading 2" w:semiHidden="0" w:uiPriority="64" w:unhideWhenUsed="0"/>
-    <w:lsdException w:name="Medium List 1" w:semiHidden="0" w:uiPriority="65" w:unhideWhenUsed="0"/>
-    <w:lsdException w:name="Medium List 2" w:semiHidden="0" w:uiPriority="66" w:unhideWhenUsed="0"/>
-    <w:lsdException w:name="Medium Grid 1" w:semiHidden="0" w:uiPriority="67" w:unhideWhenUsed="0"/>
-    <w:lsdException w:name="Medium Grid 2" w:semiHidden="0" w:uiPriority="68" w:unhideWhenUsed="0"/>
-    <w:lsdException w:name="Medium Grid 3" w:semiHidden="0" w:uiPriority="69" w:unhideWhenUsed="0"/>
-    <w:lsdException w:name="Dark List" w:semiHidden="0" w:uiPriority="70" w:unhideWhenUsed="0"/>
-    <w:lsdException w:name="Colorful Shading" w:semiHidden="0" w:uiPriority="71" w:unhideWhenUsed="0"/>
-    <w:lsdException w:name="Colorful List" w:semiHidden="0" w:uiPriority="72" w:unhideWhenUsed="0"/>
-    <w:lsdException w:name="Colorful Grid" w:semiHidden="0" w:uiPriority="73" w:unhideWhenUsed="0"/>
-    <w:lsdException w:name="Light Shading Accent 1" w:semiHidden="0" w:uiPriority="60" w:unhideWhenUsed="0"/>
-    <w:lsdException w:name="Light List Accent 1" w:semiHidden="0" w:uiPriority="61" w:unhideWhenUsed="0"/>
-    <w:lsdException w:name="Light Grid Accent 1" w:semiHidden="0" w:uiPriority="62" w:unhideWhenUsed="0"/>
-    <w:lsdException w:name="Medium Shading 1 Accent 1" w:semiHidden="0" w:uiPriority="63" w:unhideWhenUsed="0"/>
-    <w:lsdException w:name="Medium Shading 2 Accent 1" w:semiHidden="0" w:uiPriority="64" w:unhideWhenUsed="0"/>
-    <w:lsdException w:name="Medium List 1 Accent 1" w:semiHidden="0" w:uiPriority="65" w:unhideWhenUsed="0"/>
-    <w:lsdException w:name="Revision" w:unhideWhenUsed="0"/>
-    <w:lsdException w:name="List Paragraph" w:semiHidden="0" w:uiPriority="34" w:unhideWhenUsed="0" w:qFormat="1"/>
-    <w:lsdException w:name="Quote" w:semiHidden="0" w:uiPriority="29" w:unhideWhenUsed="0" w:qFormat="1"/>
-    <w:lsdException w:name="Intense Quote" w:semiHidden="0" w:uiPriority="30" w:unhideWhenUsed="0" w:qFormat="1"/>
-    <w:lsdException w:name="Medium List 2 Accent 1" w:semiHidden="0" w:uiPriority="66" w:unhideWhenUsed="0"/>
-    <w:lsdException w:name="Medium Grid 1 Accent 1" w:semiHidden="0" w:uiPriority="67" w:unhideWhenUsed="0"/>
-    <w:lsdException w:name="Medium Grid 2 Accent 1" w:semiHidden="0" w:uiPriority="68" w:unhideWhenUsed="0"/>
-    <w:lsdException w:name="Medium Grid 3 Accent 1" w:semiHidden="0" w:uiPriority="69" w:unhideWhenUsed="0"/>
-    <w:lsdException w:name="Dark List Accent 1" w:semiHidden="0" w:uiPriority="70" w:unhideWhenUsed="0"/>
-    <w:lsdException w:name="Colorful Shading Accent 1" w:semiHidden="0" w:uiPriority="71" w:unhideWhenUsed="0"/>
-    <w:lsdException w:name="Colorful List Accent 1" w:semiHidden="0" w:uiPriority="72" w:unhideWhenUsed="0"/>
-    <w:lsdException w:name="Colorful Grid Accent 1" w:semiHidden="0" w:uiPriority="73" w:unhideWhenUsed="0"/>
-    <w:lsdException w:name="Light Shading Accent 2" w:semiHidden="0" w:uiPriority="60" w:unhideWhenUsed="0"/>
-    <w:lsdException w:name="Light List Accent 2" w:semiHidden="0" w:uiPriority="61" w:unhideWhenUsed="0"/>
-    <w:lsdException w:name="Light Grid Accent 2" w:semiHidden="0" w:uiPriority="62" w:unhideWhenUsed="0"/>
-    <w:lsdException w:name="Medium Shading 1 Accent 2" w:semiHidden="0" w:uiPriority="63" w:unhideWhenUsed="0"/>
-    <w:lsdException w:name="Medium Shading 2 Accent 2" w:semiHidden="0" w:uiPriority="64" w:unhideWhenUsed="0"/>
-    <w:lsdException w:name="Medium List 1 Accent 2" w:semiHidden="0" w:uiPriority="65" w:unhideWhenUsed="0"/>
-    <w:lsdException w:name="Medium List 2 Accent 2" w:semiHidden="0" w:uiPriority="66" w:unhideWhenUsed="0"/>
-    <w:lsdException w:name="Medium Grid 1 Accent 2" w:semiHidden="0" w:uiPriority="67" w:unhideWhenUsed="0"/>
-    <w:lsdException w:name="Medium Grid 2 Accent 2" w:semiHidden="0" w:uiPriority="68" w:unhideWhenUsed="0"/>
-    <w:lsdException w:name="Medium Grid 3 Accent 2" w:semiHidden="0" w:uiPriority="69" w:unhideWhenUsed="0"/>
-    <w:lsdException w:name="Dark List Accent 2" w:semiHidden="0" w:uiPriority="70" w:unhideWhenUsed="0"/>
-    <w:lsdException w:name="Colorful Shading Accent 2" w:semiHidden="0" w:uiPriority="71" w:unhideWhenUsed="0"/>
-    <w:lsdException w:name="Colorful List Accent 2" w:semiHidden="0" w:uiPriority="72" w:unhideWhenUsed="0"/>
-    <w:lsdException w:name="Colorful Grid Accent 2" w:semiHidden="0" w:uiPriority="73" w:unhideWhenUsed="0"/>
-    <w:lsdException w:name="Light Shading Accent 3" w:semiHidden="0" w:uiPriority="60" w:unhideWhenUsed="0"/>
-    <w:lsdException w:name="Light List Accent 3" w:semiHidden="0" w:uiPriority="61" w:unhideWhenUsed="0"/>
-    <w:lsdException w:name="Light Grid Accent 3" w:semiHidden="0" w:uiPriority="62" w:unhideWhenUsed="0"/>
-    <w:lsdException w:name="Medium Shading 1 Accent 3" w:semiHidden="0" w:uiPriority="63" w:unhideWhenUsed="0"/>
-    <w:lsdException w:name="Medium Shading 2 Accent 3" w:semiHidden="0" w:uiPriority="64" w:unhideWhenUsed="0"/>
-    <w:lsdException w:name="Medium List 1 Accent 3" w:semiHidden="0" w:uiPriority="65" w:unhideWhenUsed="0"/>
-    <w:lsdException w:name="Medium List 2 Accent 3" w:semiHidden="0" w:uiPriority="66" w:unhideWhenUsed="0"/>
-    <w:lsdException w:name="Medium Grid 1 Accent 3" w:semiHidden="0" w:uiPriority="67" w:unhideWhenUsed="0"/>
-    <w:lsdException w:name="Medium Grid 2 Accent 3" w:semiHidden="0" w:uiPriority="68" w:unhideWhenUsed="0"/>
-    <w:lsdException w:name="Medium Grid 3 Accent 3" w:semiHidden="0" w:uiPriority="69" w:unhideWhenUsed="0"/>
-    <w:lsdException w:name="Dark List Accent 3" w:semiHidden="0" w:uiPriority="70" w:unhideWhenUsed="0"/>
-    <w:lsdException w:name="Colorful Shading Accent 3" w:semiHidden="0" w:uiPriority="71" w:unhideWhenUsed="0"/>
-    <w:lsdException w:name="Colorful List Accent 3" w:semiHidden="0" w:uiPriority="72" w:unhideWhenUsed="0"/>
-    <w:lsdException w:name="Colorful Grid Accent 3" w:semiHidden="0" w:uiPriority="73" w:unhideWhenUsed="0"/>
-    <w:lsdException w:name="Light Shading Accent 4" w:semiHidden="0" w:uiPriority="60" w:unhideWhenUsed="0"/>
-    <w:lsdException w:name="Light List Accent 4" w:semiHidden="0" w:uiPriority="61" w:unhideWhenUsed="0"/>
-    <w:lsdException w:name="Light Grid Accent 4" w:semiHidden="0" w:uiPriority="62" w:unhideWhenUsed="0"/>
-    <w:lsdException w:name="Medium Shading 1 Accent 4" w:semiHidden="0" w:uiPriority="63" w:unhideWhenUsed="0"/>
-    <w:lsdException w:name="Medium Shading 2 Accent 4" w:semiHidden="0" w:uiPriority="64" w:unhideWhenUsed="0"/>
-    <w:lsdException w:name="Medium List 1 Accent 4" w:semiHidden="0" w:uiPriority="65" w:unhideWhenUsed="0"/>
-    <w:lsdException w:name="Medium List 2 Accent 4" w:semiHidden="0" w:uiPriority="66" w:unhideWhenUsed="0"/>
-    <w:lsdException w:name="Medium Grid 1 Accent 4" w:semiHidden="0" w:uiPriority="67" w:unhideWhenUsed="0"/>
-    <w:lsdException w:name="Medium Grid 2 Accent 4" w:semiHidden="0" w:uiPriority="68" w:unhideWhenUsed="0"/>
-    <w:lsdException w:name="Medium Grid 3 Accent 4" w:semiHidden="0" w:uiPriority="69" w:unhideWhenUsed="0"/>
-    <w:lsdException w:name="Dark List Accent 4" w:semiHidden="0" w:uiPriority="70" w:unhideWhenUsed="0"/>
-    <w:lsdException w:name="Colorful Shading Accent 4" w:semiHidden="0" w:uiPriority="71" w:unhideWhenUsed="0"/>
-    <w:lsdException w:name="Colorful List Accent 4" w:semiHidden="0" w:uiPriority="72" w:unhideWhenUsed="0"/>
-    <w:lsdException w:name="Colorful Grid Accent 4" w:semiHidden="0" w:uiPriority="73" w:unhideWhenUsed="0"/>
-    <w:lsdException w:name="Light Shading Accent 5" w:semiHidden="0" w:uiPriority="60" w:unhideWhenUsed="0"/>
-    <w:lsdException w:name="Light List Accent 5" w:semiHidden="0" w:uiPriority="61" w:unhideWhenUsed="0"/>
-    <w:lsdException w:name="Light Grid Accent 5" w:semiHidden="0" w:uiPriority="62" w:unhideWhenUsed="0"/>
-    <w:lsdException w:name="Medium Shading 1 Accent 5" w:semiHidden="0" w:uiPriority="63" w:unhideWhenUsed="0"/>
-    <w:lsdException w:name="Medium Shading 2 Accent 5" w:semiHidden="0" w:uiPriority="64" w:unhideWhenUsed="0"/>
-    <w:lsdException w:name="Medium List 1 Accent 5" w:semiHidden="0" w:uiPriority="65" w:unhideWhenUsed="0"/>
-    <w:lsdException w:name="Medium List 2 Accent 5" w:semiHidden="0" w:uiPriority="66" w:unhideWhenUsed="0"/>
-    <w:lsdException w:name="Medium Grid 1 Accent 5" w:semiHidden="0" w:uiPriority="67" w:unhideWhenUsed="0"/>
-    <w:lsdException w:name="Medium Grid 2 Accent 5" w:semiHidden="0" w:uiPriority="68" w:unhideWhenUsed="0"/>
-    <w:lsdException w:name="Medium Grid 3 Accent 5" w:semiHidden="0" w:uiPriority="69" w:unhideWhenUsed="0"/>
-    <w:lsdException w:name="Dark List Accent 5" w:semiHidden="0" w:uiPriority="70" w:unhideWhenUsed="0"/>
-    <w:lsdException w:name="Colorful Shading Accent 5" w:semiHidden="0" w:uiPriority="71" w:unhideWhenUsed="0"/>
-    <w:lsdException w:name="Colorful List Accent 5" w:semiHidden="0" w:uiPriority="72" w:unhideWhenUsed="0"/>
-    <w:lsdException w:name="Colorful Grid Accent 5" w:semiHidden="0" w:uiPriority="73" w:unhideWhenUsed="0"/>
-    <w:lsdException w:name="Light Shading Accent 6" w:semiHidden="0" w:uiPriority="60" w:unhideWhenUsed="0"/>
-    <w:lsdException w:name="Light List Accent 6" w:semiHidden="0" w:uiPriority="61" w:unhideWhenUsed="0"/>
-    <w:lsdException w:name="Light Grid Accent 6" w:semiHidden="0" w:uiPriority="62" w:unhideWhenUsed="0"/>
-    <w:lsdException w:name="Medium Shading 1 Accent 6" w:semiHidden="0" w:uiPriority="63" w:unhideWhenUsed="0"/>
-    <w:lsdException w:name="Medium Shading 2 Accent 6" w:semiHidden="0" w:uiPriority="64" w:unhideWhenUsed="0"/>
-    <w:lsdException w:name="Medium List 1 Accent 6" w:semiHidden="0" w:uiPriority="65" w:unhideWhenUsed="0"/>
-    <w:lsdException w:name="Medium List 2 Accent 6" w:semiHidden="0" w:uiPriority="66" w:unhideWhenUsed="0"/>
-    <w:lsdException w:name="Medium Grid 1 Accent 6" w:semiHidden="0" w:uiPriority="67" w:unhideWhenUsed="0"/>
-    <w:lsdException w:name="Medium Grid 2 Accent 6" w:semiHidden="0" w:uiPriority="68" w:unhideWhenUsed="0"/>
-    <w:lsdException w:name="Medium Grid 3 Accent 6" w:semiHidden="0" w:uiPriority="69" w:unhideWhenUsed="0"/>
-    <w:lsdException w:name="Dark List Accent 6" w:semiHidden="0" w:uiPriority="70" w:unhideWhenUsed="0"/>
-    <w:lsdException w:name="Colorful Shading Accent 6" w:semiHidden="0" w:uiPriority="71" w:unhideWhenUsed="0"/>
-    <w:lsdException w:name="Colorful List Accent 6" w:semiHidden="0" w:uiPriority="72" w:unhideWhenUsed="0"/>
-    <w:lsdException w:name="Colorful Grid Accent 6" w:semiHidden="0" w:uiPriority="73" w:unhideWhenUsed="0"/>
-    <w:lsdException w:name="Subtle Emphasis" w:semiHidden="0" w:uiPriority="19" w:unhideWhenUsed="0" w:qFormat="1"/>
-    <w:lsdException w:name="Intense Emphasis" w:semiHidden="0" w:uiPriority="21" w:unhideWhenUsed="0" w:qFormat="1"/>
-    <w:lsdException w:name="Subtle Reference" w:semiHidden="0" w:uiPriority="31" w:unhideWhenUsed="0" w:qFormat="1"/>
-    <w:lsdException w:name="Intense Reference" w:semiHidden="0" w:uiPriority="32" w:unhideWhenUsed="0" w:qFormat="1"/>
-    <w:lsdException w:name="Book Title" w:semiHidden="0" w:uiPriority="33" w:unhideWhenUsed="0" w:qFormat="1"/>
-    <w:lsdException w:name="Bibliography" w:uiPriority="37"/>
-    <w:lsdException w:name="TOC Heading" w:uiPriority="39" w:qFormat="1"/>
-  </w:latentStyles>
-  <w:style w:type="paragraph" w:default="1" w:styleId="Normal">
-    <w:name w:val="Normal"/>
-    <w:qFormat/>
-  </w:style>
-  <w:style w:type="paragraph" w:styleId="Heading1">
-    <w:name w:val="heading 1"/>
-    <w:basedOn w:val="Normal"/>
-    <w:next w:val="Normal"/>
-    <w:link w:val="Heading1Char"/>
-    <w:uiPriority w:val="9"/>
-    <w:qFormat/>
-    <w:rsid w:val="007C35EB"/>
-    <w:pPr>
-      <w:keepNext/>
-      <w:keepLines/>
-      <w:spacing w:before="240" w:after="0"/>
-      <w:outlineLvl w:val="0"/>
-    </w:pPr>
-    <w:rPr>
-      <w:rFonts w:asciiTheme="majorHAnsi" w:eastAsiaTheme="majorEastAsia" w:hAnsiTheme="majorHAnsi" w:cstheme="majorBidi"/>
-      <w:color w:val="2E74B5" w:themeColor="accent1" w:themeShade="BF"/>
-      <w:sz w:val="32"/>
-      <w:szCs w:val="32"/>
-    </w:rPr>
-  </w:style>
-  <w:style w:type="character" w:default="1" w:styleId="DefaultParagraphFont">
-    <w:name w:val="Default Paragraph Font"/>
-    <w:uiPriority w:val="1"/>
-    <w:semiHidden/>
-    <w:unhideWhenUsed/>
-  </w:style>
-  <w:style w:type="table" w:default="1" w:styleId="TableNormal">
-    <w:name w:val="Normal Table"/>
-    <w:uiPriority w:val="99"/>
-    <w:semiHidden/>
-    <w:unhideWhenUsed/>
-    <w:tblPr>
-      <w:tblInd w:w="0" w:type="dxa"/>
-      <w:tblCellMar>
-        <w:top w:w="0" w:type="dxa"/>
-        <w:left w:w="108" w:type="dxa"/>
-        <w:bottom w:w="0" w:type="dxa"/>
-        <w:right w:w="108" w:type="dxa"/>
-      </w:tblCellMar>
-    </w:tblPr>
-  </w:style>
-  <w:style w:type="numbering" w:default="1" w:styleId="NoList">
-    <w:name w:val="No List"/>
-    <w:uiPriority w:val="99"/>
-    <w:semiHidden/>
-    <w:unhideWhenUsed/>
-  </w:style>
-  <w:style w:type="paragraph" w:styleId="Title">
-    <w:name w:val="Title"/>
-    <w:basedOn w:val="Normal"/>
-    <w:next w:val="Normal"/>
-    <w:link w:val="TitleChar"/>
-    <w:uiPriority w:val="10"/>
-    <w:qFormat/>
-    <w:rsid w:val="007C35EB"/>
-    <w:pPr>
-      <w:spacing w:after="0" w:line="240" w:lineRule="auto"/>
-      <w:contextualSpacing/>
-    </w:pPr>
-    <w:rPr>
-      <w:rFonts w:asciiTheme="majorHAnsi" w:eastAsiaTheme="majorEastAsia" w:hAnsiTheme="majorHAnsi" w:cstheme="majorBidi"/>
-      <w:spacing w:val="-10"/>
-      <w:kern w:val="28"/>
-      <w:sz w:val="56"/>
-      <w:szCs w:val="56"/>
-    </w:rPr>
-  </w:style>
-  <w:style w:type="character" w:customStyle="1" w:styleId="TitleChar">
-    <w:name w:val="Title Char"/>
-    <w:basedOn w:val="DefaultParagraphFont"/>
-    <w:link w:val="Title"/>
-    <w:uiPriority w:val="10"/>
-    <w:rsid w:val="007C35EB"/>
-    <w:rPr>
-      <w:rFonts w:asciiTheme="majorHAnsi" w:eastAsiaTheme="majorEastAsia" w:hAnsiTheme="majorHAnsi" w:cstheme="majorBidi"/>
-      <w:spacing w:val="-10"/>
-      <w:kern w:val="28"/>
-      <w:sz w:val="56"/>
-      <w:szCs w:val="56"/>
-    </w:rPr>
-  </w:style>
-  <w:style w:type="character" w:customStyle="1" w:styleId="Heading1Char">
-    <w:name w:val="Heading 1 Char"/>
-    <w:basedOn w:val="DefaultParagraphFont"/>
-    <w:link w:val="Heading1"/>
-    <w:uiPriority w:val="9"/>
-    <w:rsid w:val="007C35EB"/>
-    <w:rPr>
-      <w:rFonts w:asciiTheme="majorHAnsi" w:eastAsiaTheme="majorEastAsia" w:hAnsiTheme="majorHAnsi" w:cstheme="majorBidi"/>
-      <w:color w:val="2E74B5" w:themeColor="accent1" w:themeShade="BF"/>
-      <w:sz w:val="32"/>
-      <w:szCs w:val="32"/>
-    </w:rPr>
-  </w:style>
-  <w:style w:type="character" w:styleId="Strong">
-    <w:name w:val="Strong"/>
-    <w:basedOn w:val="DefaultParagraphFont"/>
-    <w:uiPriority w:val="22"/>
-    <w:qFormat/>
-    <w:rsid w:val="00121B15"/>
-    <w:rPr>
-      <w:b/>
-      <w:bCs/>
-    </w:rPr>
-  </w:style>
-  <w:style w:type="table" w:styleId="TableGrid">
-    <w:name w:val="Table Grid"/>
-    <w:basedOn w:val="TableNormal"/>
-    <w:rsid w:val="007D590D"/>
-    <w:pPr>
-      <w:spacing w:after="0" w:line="240" w:lineRule="auto"/>
-    </w:pPr>
-    <w:rPr>
-      <w:lang w:val="da-DK"/>
-    </w:rPr>
-    <w:tblPr>
-      <w:tblBorders>
-        <w:top w:val="single" w:sz="4" w:space="0" w:color="auto"/>
-        <w:left w:val="single" w:sz="4" w:space="0" w:color="auto"/>
-        <w:bottom w:val="single" w:sz="4" w:space="0" w:color="auto"/>
-        <w:right w:val="single" w:sz="4" w:space="0" w:color="auto"/>
-        <w:insideH w:val="single" w:sz="4" w:space="0" w:color="auto"/>
-        <w:insideV w:val="single" w:sz="4" w:space="0" w:color="auto"/>
-      </w:tblBorders>
-    </w:tblPr>
-  </w:style>
-</w:styles>
-</file>
-
-<file path=word/stylesWithEffects.xml><?xml version="1.0" encoding="utf-8"?>
-<w:styles xmlns:wpc="http://schemas.microsoft.com/office/word/2010/wordprocessingCanvas" xmlns:mc="http://schemas.openxmlformats.org/markup-compatibility/2006" xmlns:o="urn:schemas-microsoft-com:office:office" xmlns:r="http://schemas.openxmlformats.org/officeDocument/2006/relationships" xmlns:m="http://schemas.openxmlformats.org/officeDocument/2006/math" xmlns:v="urn:schemas-microsoft-com:vml" xmlns:wp14="http://schemas.microsoft.com/office/word/2010/wordprocessingDrawing" xmlns:wp="http://schemas.openxmlformats.org/drawingml/2006/wordprocessingDrawing" xmlns:w10="urn:schemas-microsoft-com:office:word" xmlns:w="http://schemas.openxmlformats.org/wordprocessingml/2006/main" xmlns:w14="http://schemas.microsoft.com/office/word/2010/wordml" xmlns:wpg="http://schemas.microsoft.com/office/word/2010/wordprocessingGroup" xmlns:wpi="http://schemas.microsoft.com/office/word/2010/wordprocessingInk" xmlns:wne="http://schemas.microsoft.com/office/word/2006/wordml" xmlns:wps="http://schemas.microsoft.com/office/word/2010/wordprocessingShape" mc:Ignorable="w14 wp14">
-  <w:docDefaults>
-    <w:rPrDefault>
-      <w:rPr>
-        <w:rFonts w:asciiTheme="minorHAnsi" w:eastAsiaTheme="minorHAnsi" w:hAnsiTheme="minorHAnsi" w:cstheme="minorBidi"/>
-        <w:sz w:val="22"/>
-        <w:szCs w:val="22"/>
-        <w:lang w:val="en-US" w:eastAsia="en-US" w:bidi="ar-SA"/>
-      </w:rPr>
-    </w:rPrDefault>
-    <w:pPrDefault>
-      <w:pPr>
-        <w:spacing w:after="160" w:line="259" w:lineRule="auto"/>
-      </w:pPr>
-    </w:pPrDefault>
-  </w:docDefaults>
-  <w:latentStyles w:defLockedState="0" w:defUIPriority="99" w:defSemiHidden="1" w:defUnhideWhenUsed="1" w:defQFormat="0" w:count="267">
-    <w:lsdException w:name="Normal" w:semiHidden="0" w:uiPriority="0" w:unhideWhenUsed="0" w:qFormat="1"/>
-    <w:lsdException w:name="heading 1" w:semiHidden="0" w:uiPriority="9" w:unhideWhenUsed="0" w:qFormat="1"/>
-    <w:lsdException w:name="heading 2" w:uiPriority="9" w:qFormat="1"/>
-    <w:lsdException w:name="heading 3" w:uiPriority="9" w:qFormat="1"/>
-    <w:lsdException w:name="heading 4" w:uiPriority="9" w:qFormat="1"/>
-    <w:lsdException w:name="heading 5" w:uiPriority="9" w:qFormat="1"/>
-    <w:lsdException w:name="heading 6" w:uiPriority="9" w:qFormat="1"/>
-    <w:lsdException w:name="heading 7" w:uiPriority="9" w:qFormat="1"/>
-    <w:lsdException w:name="heading 8" w:uiPriority="9" w:qFormat="1"/>
-    <w:lsdException w:name="heading 9" w:uiPriority="9" w:qFormat="1"/>
-    <w:lsdException w:name="toc 1" w:uiPriority="39"/>
-    <w:lsdException w:name="toc 2" w:uiPriority="39"/>
-    <w:lsdException w:name="toc 3" w:uiPriority="39"/>
-    <w:lsdException w:name="toc 4" w:uiPriority="39"/>
-    <w:lsdException w:name="toc 5" w:uiPriority="39"/>
-    <w:lsdException w:name="toc 6" w:uiPriority="39"/>
-    <w:lsdException w:name="toc 7" w:uiPriority="39"/>
-    <w:lsdException w:name="toc 8" w:uiPriority="39"/>
-    <w:lsdException w:name="toc 9" w:uiPriority="39"/>
-    <w:lsdException w:name="caption" w:uiPriority="35" w:qFormat="1"/>
-    <w:lsdException w:name="Title" w:semiHidden="0" w:uiPriority="10" w:unhideWhenUsed="0" w:qFormat="1"/>
-    <w:lsdException w:name="Default Paragraph Font" w:uiPriority="1"/>
-    <w:lsdException w:name="Subtitle" w:semiHidden="0" w:uiPriority="11" w:unhideWhenUsed="0" w:qFormat="1"/>
-    <w:lsdException w:name="Strong" w:semiHidden="0" w:uiPriority="22" w:unhideWhenUsed="0" w:qFormat="1"/>
-    <w:lsdException w:name="Emphasis" w:semiHidden="0" w:uiPriority="20" w:unhideWhenUsed="0" w:qFormat="1"/>
-    <w:lsdException w:name="Normal Table" w:semiHidden="0" w:unhideWhenUsed="0"/>
-    <w:lsdException w:name="Table Web 2" w:semiHidden="0" w:unhideWhenUsed="0"/>
-    <w:lsdException w:name="Table Grid" w:semiHidden="0" w:uiPriority="0" w:unhideWhenUsed="0"/>
-    <w:lsdException w:name="Table Theme" w:semiHidden="0" w:unhideWhenUsed="0"/>
-    <w:lsdException w:name="Placeholder Text" w:unhideWhenUsed="0"/>
-    <w:lsdException w:name="No Spacing" w:semiHidden="0" w:uiPriority="1" w:unhideWhenUsed="0" w:qFormat="1"/>
-    <w:lsdException w:name="Light Shading" w:semiHidden="0" w:uiPriority="60" w:unhideWhenUsed="0"/>
-    <w:lsdException w:name="Light List" w:semiHidden="0" w:uiPriority="61" w:unhideWhenUsed="0"/>
-    <w:lsdException w:name="Light Grid" w:semiHidden="0" w:uiPriority="62" w:unhideWhenUsed="0"/>
-    <w:lsdException w:name="Medium Shading 1" w:semiHidden="0" w:uiPriority="63" w:unhideWhenUsed="0"/>
-    <w:lsdException w:name="Medium Shading 2" w:semiHidden="0" w:uiPriority="64" w:unhideWhenUsed="0"/>
-    <w:lsdException w:name="Medium List 1" w:semiHidden="0" w:uiPriority="65" w:unhideWhenUsed="0"/>
-    <w:lsdException w:name="Medium List 2" w:semiHidden="0" w:uiPriority="66" w:unhideWhenUsed="0"/>
-    <w:lsdException w:name="Medium Grid 1" w:semiHidden="0" w:uiPriority="67" w:unhideWhenUsed="0"/>
-    <w:lsdException w:name="Medium Grid 2" w:semiHidden="0" w:uiPriority="68" w:unhideWhenUsed="0"/>
-    <w:lsdException w:name="Medium Grid 3" w:semiHidden="0" w:uiPriority="69" w:unhideWhenUsed="0"/>
-    <w:lsdException w:name="Dark List" w:semiHidden="0" w:uiPriority="70" w:unhideWhenUsed="0"/>
-    <w:lsdException w:name="Colorful Shading" w:semiHidden="0" w:uiPriority="71" w:unhideWhenUsed="0"/>
-    <w:lsdException w:name="Colorful List" w:semiHidden="0" w:uiPriority="72" w:unhideWhenUsed="0"/>
-    <w:lsdException w:name="Colorful Grid" w:semiHidden="0" w:uiPriority="73" w:unhideWhenUsed="0"/>
-    <w:lsdException w:name="Light Shading Accent 1" w:semiHidden="0" w:uiPriority="60" w:unhideWhenUsed="0"/>
-    <w:lsdException w:name="Light List Accent 1" w:semiHidden="0" w:uiPriority="61" w:unhideWhenUsed="0"/>
-    <w:lsdException w:name="Light Grid Accent 1" w:semiHidden="0" w:uiPriority="62" w:unhideWhenUsed="0"/>
-    <w:lsdException w:name="Medium Shading 1 Accent 1" w:semiHidden="0" w:uiPriority="63" w:unhideWhenUsed="0"/>
-    <w:lsdException w:name="Medium Shading 2 Accent 1" w:semiHidden="0" w:uiPriority="64" w:unhideWhenUsed="0"/>
-    <w:lsdException w:name="Medium List 1 Accent 1" w:semiHidden="0" w:uiPriority="65" w:unhideWhenUsed="0"/>
-    <w:lsdException w:name="Revision" w:unhideWhenUsed="0"/>
-    <w:lsdException w:name="List Paragraph" w:semiHidden="0" w:uiPriority="34" w:unhideWhenUsed="0" w:qFormat="1"/>
-    <w:lsdException w:name="Quote" w:semiHidden="0" w:uiPriority="29" w:unhideWhenUsed="0" w:qFormat="1"/>
-    <w:lsdException w:name="Intense Quote" w:semiHidden="0" w:uiPriority="30" w:unhideWhenUsed="0" w:qFormat="1"/>
-    <w:lsdException w:name="Medium List 2 Accent 1" w:semiHidden="0" w:uiPriority="66" w:unhideWhenUsed="0"/>
-    <w:lsdException w:name="Medium Grid 1 Accent 1" w:semiHidden="0" w:uiPriority="67" w:unhideWhenUsed="0"/>
-    <w:lsdException w:name="Medium Grid 2 Accent 1" w:semiHidden="0" w:uiPriority="68" w:unhideWhenUsed="0"/>
-    <w:lsdException w:name="Medium Grid 3 Accent 1" w:semiHidden="0" w:uiPriority="69" w:unhideWhenUsed="0"/>
-    <w:lsdException w:name="Dark List Accent 1" w:semiHidden="0" w:uiPriority="70" w:unhideWhenUsed="0"/>
-    <w:lsdException w:name="Colorful Shading Accent 1" w:semiHidden="0" w:uiPriority="71" w:unhideWhenUsed="0"/>
-    <w:lsdException w:name="Colorful List Accent 1" w:semiHidden="0" w:uiPriority="72" w:unhideWhenUsed="0"/>
-    <w:lsdException w:name="Colorful Grid Accent 1" w:semiHidden="0" w:uiPriority="73" w:unhideWhenUsed="0"/>
-    <w:lsdException w:name="Light Shading Accent 2" w:semiHidden="0" w:uiPriority="60" w:unhideWhenUsed="0"/>
-    <w:lsdException w:name="Light List Accent 2" w:semiHidden="0" w:uiPriority="61" w:unhideWhenUsed="0"/>
-    <w:lsdException w:name="Light Grid Accent 2" w:semiHidden="0" w:uiPriority="62" w:unhideWhenUsed="0"/>
-    <w:lsdException w:name="Medium Shading 1 Accent 2" w:semiHidden="0" w:uiPriority="63" w:unhideWhenUsed="0"/>
-    <w:lsdException w:name="Medium Shading 2 Accent 2" w:semiHidden="0" w:uiPriority="64" w:unhideWhenUsed="0"/>
-    <w:lsdException w:name="Medium List 1 Accent 2" w:semiHidden="0" w:uiPriority="65" w:unhideWhenUsed="0"/>
-    <w:lsdException w:name="Medium List 2 Accent 2" w:semiHidden="0" w:uiPriority="66" w:unhideWhenUsed="0"/>
-    <w:lsdException w:name="Medium Grid 1 Accent 2" w:semiHidden="0" w:uiPriority="67" w:unhideWhenUsed="0"/>
-    <w:lsdException w:name="Medium Grid 2 Accent 2" w:semiHidden="0" w:uiPriority="68" w:unhideWhenUsed="0"/>
-    <w:lsdException w:name="Medium Grid 3 Accent 2" w:semiHidden="0" w:uiPriority="69" w:unhideWhenUsed="0"/>
-    <w:lsdException w:name="Dark List Accent 2" w:semiHidden="0" w:uiPriority="70" w:unhideWhenUsed="0"/>
-    <w:lsdException w:name="Colorful Shading Accent 2" w:semiHidden="0" w:uiPriority="71" w:unhideWhenUsed="0"/>
-    <w:lsdException w:name="Colorful List Accent 2" w:semiHidden="0" w:uiPriority="72" w:unhideWhenUsed="0"/>
-    <w:lsdException w:name="Colorful Grid Accent 2" w:semiHidden="0" w:uiPriority="73" w:unhideWhenUsed="0"/>
-    <w:lsdException w:name="Light Shading Accent 3" w:semiHidden="0" w:uiPriority="60" w:unhideWhenUsed="0"/>
-    <w:lsdException w:name="Light List Accent 3" w:semiHidden="0" w:uiPriority="61" w:unhideWhenUsed="0"/>
-    <w:lsdException w:name="Light Grid Accent 3" w:semiHidden="0" w:uiPriority="62" w:unhideWhenUsed="0"/>
-    <w:lsdException w:name="Medium Shading 1 Accent 3" w:semiHidden="0" w:uiPriority="63" w:unhideWhenUsed="0"/>
-    <w:lsdException w:name="Medium Shading 2 Accent 3" w:semiHidden="0" w:uiPriority="64" w:unhideWhenUsed="0"/>
-    <w:lsdException w:name="Medium List 1 Accent 3" w:semiHidden="0" w:uiPriority="65" w:unhideWhenUsed="0"/>
-    <w:lsdException w:name="Medium List 2 Accent 3" w:semiHidden="0" w:uiPriority="66" w:unhideWhenUsed="0"/>
-    <w:lsdException w:name="Medium Grid 1 Accent 3" w:semiHidden="0" w:uiPriority="67" w:unhideWhenUsed="0"/>
-    <w:lsdException w:name="Medium Grid 2 Accent 3" w:semiHidden="0" w:uiPriority="68" w:unhideWhenUsed="0"/>
-    <w:lsdException w:name="Medium Grid 3 Accent 3" w:semiHidden="0" w:uiPriority="69" w:unhideWhenUsed="0"/>
-    <w:lsdException w:name="Dark List Accent 3" w:semiHidden="0" w:uiPriority="70" w:unhideWhenUsed="0"/>
-    <w:lsdException w:name="Colorful Shading Accent 3" w:semiHidden="0" w:uiPriority="71" w:unhideWhenUsed="0"/>
-    <w:lsdException w:name="Colorful List Accent 3" w:semiHidden="0" w:uiPriority="72" w:unhideWhenUsed="0"/>
-    <w:lsdException w:name="Colorful Grid Accent 3" w:semiHidden="0" w:uiPriority="73" w:unhideWhenUsed="0"/>
-    <w:lsdException w:name="Light Shading Accent 4" w:semiHidden="0" w:uiPriority="60" w:unhideWhenUsed="0"/>
-    <w:lsdException w:name="Light List Accent 4" w:semiHidden="0" w:uiPriority="61" w:unhideWhenUsed="0"/>
-    <w:lsdException w:name="Light Grid Accent 4" w:semiHidden="0" w:uiPriority="62" w:unhideWhenUsed="0"/>
-    <w:lsdException w:name="Medium Shading 1 Accent 4" w:semiHidden="0" w:uiPriority="63" w:unhideWhenUsed="0"/>
-    <w:lsdException w:name="Medium Shading 2 Accent 4" w:semiHidden="0" w:uiPriority="64" w:unhideWhenUsed="0"/>
-    <w:lsdException w:name="Medium List 1 Accent 4" w:semiHidden="0" w:uiPriority="65" w:unhideWhenUsed="0"/>
-    <w:lsdException w:name="Medium List 2 Accent 4" w:semiHidden="0" w:uiPriority="66" w:unhideWhenUsed="0"/>
-    <w:lsdException w:name="Medium Grid 1 Accent 4" w:semiHidden="0" w:uiPriority="67" w:unhideWhenUsed="0"/>
-    <w:lsdException w:name="Medium Grid 2 Accent 4" w:semiHidden="0" w:uiPriority="68" w:unhideWhenUsed="0"/>
-    <w:lsdException w:name="Medium Grid 3 Accent 4" w:semiHidden="0" w:uiPriority="69" w:unhideWhenUsed="0"/>
-    <w:lsdException w:name="Dark List Accent 4" w:semiHidden="0" w:uiPriority="70" w:unhideWhenUsed="0"/>
-    <w:lsdException w:name="Colorful Shading Accent 4" w:semiHidden="0" w:uiPriority="71" w:unhideWhenUsed="0"/>
-    <w:lsdException w:name="Colorful List Accent 4" w:semiHidden="0" w:uiPriority="72" w:unhideWhenUsed="0"/>
-    <w:lsdException w:name="Colorful Grid Accent 4" w:semiHidden="0" w:uiPriority="73" w:unhideWhenUsed="0"/>
-    <w:lsdException w:name="Light Shading Accent 5" w:semiHidden="0" w:uiPriority="60" w:unhideWhenUsed="0"/>
-    <w:lsdException w:name="Light List Accent 5" w:semiHidden="0" w:uiPriority="61" w:unhideWhenUsed="0"/>
-    <w:lsdException w:name="Light Grid Accent 5" w:semiHidden="0" w:uiPriority="62" w:unhideWhenUsed="0"/>
-    <w:lsdException w:name="Medium Shading 1 Accent 5" w:semiHidden="0" w:uiPriority="63" w:unhideWhenUsed="0"/>
-    <w:lsdException w:name="Medium Shading 2 Accent 5" w:semiHidden="0" w:uiPriority="64" w:unhideWhenUsed="0"/>
-    <w:lsdException w:name="Medium List 1 Accent 5" w:semiHidden="0" w:uiPriority="65" w:unhideWhenUsed="0"/>
-    <w:lsdException w:name="Medium List 2 Accent 5" w:semiHidden="0" w:uiPriority="66" w:unhideWhenUsed="0"/>
-    <w:lsdException w:name="Medium Grid 1 Accent 5" w:semiHidden="0" w:uiPriority="67" w:unhideWhenUsed="0"/>
-    <w:lsdException w:name="Medium Grid 2 Accent 5" w:semiHidden="0" w:uiPriority="68" w:unhideWhenUsed="0"/>
-    <w:lsdException w:name="Medium Grid 3 Accent 5" w:semiHidden="0" w:uiPriority="69" w:unhideWhenUsed="0"/>
-    <w:lsdException w:name="Dark List Accent 5" w:semiHidden="0" w:uiPriority="70" w:unhideWhenUsed="0"/>
-    <w:lsdException w:name="Colorful Shading Accent 5" w:semiHidden="0" w:uiPriority="71" w:unhideWhenUsed="0"/>
-    <w:lsdException w:name="Colorful List Accent 5" w:semiHidden="0" w:uiPriority="72" w:unhideWhenUsed="0"/>
-    <w:lsdException w:name="Colorful Grid Accent 5" w:semiHidden="0" w:uiPriority="73" w:unhideWhenUsed="0"/>
-    <w:lsdException w:name="Light Shading Accent 6" w:semiHidden="0" w:uiPriority="60" w:unhideWhenUsed="0"/>
-    <w:lsdException w:name="Light List Accent 6" w:semiHidden="0" w:uiPriority="61" w:unhideWhenUsed="0"/>
-    <w:lsdException w:name="Light Grid Accent 6" w:semiHidden="0" w:uiPriority="62" w:unhideWhenUsed="0"/>
-    <w:lsdException w:name="Medium Shading 1 Accent 6" w:semiHidden="0" w:uiPriority="63" w:unhideWhenUsed="0"/>
-    <w:lsdException w:name="Medium Shading 2 Accent 6" w:semiHidden="0" w:uiPriority="64" w:unhideWhenUsed="0"/>
-    <w:lsdException w:name="Medium List 1 Accent 6" w:semiHidden="0" w:uiPriority="65" w:unhideWhenUsed="0"/>
-    <w:lsdException w:name="Medium List 2 Accent 6" w:semiHidden="0" w:uiPriority="66" w:unhideWhenUsed="0"/>
-    <w:lsdException w:name="Medium Grid 1 Accent 6" w:semiHidden="0" w:uiPriority="67" w:unhideWhenUsed="0"/>
-    <w:lsdException w:name="Medium Grid 2 Accent 6" w:semiHidden="0" w:uiPriority="68" w:unhideWhenUsed="0"/>
-    <w:lsdException w:name="Medium Grid 3 Accent 6" w:semiHidden="0" w:uiPriority="69" w:unhideWhenUsed="0"/>
-    <w:lsdException w:name="Dark List Accent 6" w:semiHidden="0" w:uiPriority="70" w:unhideWhenUsed="0"/>
-    <w:lsdException w:name="Colorful Shading Accent 6" w:semiHidden="0" w:uiPriority="71" w:unhideWhenUsed="0"/>
-    <w:lsdException w:name="Colorful List Accent 6" w:semiHidden="0" w:uiPriority="72" w:unhideWhenUsed="0"/>
-    <w:lsdException w:name="Colorful Grid Accent 6" w:semiHidden="0" w:uiPriority="73" w:unhideWhenUsed="0"/>
-    <w:lsdException w:name="Subtle Emphasis" w:semiHidden="0" w:uiPriority="19" w:unhideWhenUsed="0" w:qFormat="1"/>
-    <w:lsdException w:name="Intense Emphasis" w:semiHidden="0" w:uiPriority="21" w:unhideWhenUsed="0" w:qFormat="1"/>
-    <w:lsdException w:name="Subtle Reference" w:semiHidden="0" w:uiPriority="31" w:unhideWhenUsed="0" w:qFormat="1"/>
-    <w:lsdException w:name="Intense Reference" w:semiHidden="0" w:uiPriority="32" w:unhideWhenUsed="0" w:qFormat="1"/>
-    <w:lsdException w:name="Book Title" w:semiHidden="0" w:uiPriority="33" w:unhideWhenUsed="0" w:qFormat="1"/>
-    <w:lsdException w:name="Bibliography" w:uiPriority="37"/>
-    <w:lsdException w:name="TOC Heading" w:uiPriority="39" w:qFormat="1"/>
+  <w:latentStyles w:defLockedState="0" w:defUIPriority="99" w:defSemiHidden="0" w:defUnhideWhenUsed="0" w:defQFormat="0" w:count="374">
+    <w:lsdException w:name="Normal" w:uiPriority="0" w:qFormat="1"/>
+    <w:lsdException w:name="heading 1" w:uiPriority="9" w:qFormat="1"/>
+    <w:lsdException w:name="heading 2" w:semiHidden="1" w:uiPriority="9" w:unhideWhenUsed="1" w:qFormat="1"/>
+    <w:lsdException w:name="heading 3" w:semiHidden="1" w:uiPriority="9" w:unhideWhenUsed="1" w:qFormat="1"/>
+    <w:lsdException w:name="heading 4" w:semiHidden="1" w:uiPriority="9" w:unhideWhenUsed="1" w:qFormat="1"/>
+    <w:lsdException w:name="heading 5" w:semiHidden="1" w:uiPriority="9" w:unhideWhenUsed="1" w:qFormat="1"/>
+    <w:lsdException w:name="heading 6" w:semiHidden="1" w:uiPriority="9" w:unhideWhenUsed="1" w:qFormat="1"/>
+    <w:lsdException w:name="heading 7" w:semiHidden="1" w:uiPriority="9" w:unhideWhenUsed="1" w:qFormat="1"/>
+    <w:lsdException w:name="heading 8" w:semiHidden="1" w:uiPriority="9" w:unhideWhenUsed="1" w:qFormat="1"/>
+    <w:lsdException w:name="heading 9" w:semiHidden="1" w:uiPriority="9" w:unhideWhenUsed="1" w:qFormat="1"/>
+    <w:lsdException w:name="index 1" w:semiHidden="1" w:unhideWhenUsed="1"/>
+    <w:lsdException w:name="index 2" w:semiHidden="1" w:unhideWhenUsed="1"/>
+    <w:lsdException w:name="index 3" w:semiHidden="1" w:unhideWhenUsed="1"/>
+    <w:lsdException w:name="index 4" w:semiHidden="1" w:unhideWhenUsed="1"/>
+    <w:lsdException w:name="index 5" w:semiHidden="1" w:unhideWhenUsed="1"/>
+    <w:lsdException w:name="index 6" w:semiHidden="1" w:unhideWhenUsed="1"/>
+    <w:lsdException w:name="index 7" w:semiHidden="1" w:unhideWhenUsed="1"/>
+    <w:lsdException w:name="index 8" w:semiHidden="1" w:unhideWhenUsed="1"/>
+    <w:lsdException w:name="index 9" w:semiHidden="1" w:unhideWhenUsed="1"/>
+    <w:lsdException w:name="toc 1" w:semiHidden="1" w:uiPriority="39" w:unhideWhenUsed="1"/>
+    <w:lsdException w:name="toc 2" w:semiHidden="1" w:uiPriority="39" w:unhideWhenUsed="1"/>
+    <w:lsdException w:name="toc 3" w:semiHidden="1" w:uiPriority="39" w:unhideWhenUsed="1"/>
+    <w:lsdException w:name="toc 4" w:semiHidden="1" w:uiPriority="39" w:unhideWhenUsed="1"/>
+    <w:lsdException w:name="toc 5" w:semiHidden="1" w:uiPriority="39" w:unhideWhenUsed="1"/>
+    <w:lsdException w:name="toc 6" w:semiHidden="1" w:uiPriority="39" w:unhideWhenUsed="1"/>
+    <w:lsdException w:name="toc 7" w:semiHidden="1" w:uiPriority="39" w:unhideWhenUsed="1"/>
+    <w:lsdException w:name="toc 8" w:semiHidden="1" w:uiPriority="39" w:unhideWhenUsed="1"/>
+    <w:lsdException w:name="toc 9" w:semiHidden="1" w:uiPriority="39" w:unhideWhenUsed="1"/>
+    <w:lsdException w:name="Normal Indent" w:semiHidden="1" w:unhideWhenUsed="1"/>
+    <w:lsdException w:name="footnote text" w:semiHidden="1" w:unhideWhenUsed="1"/>
+    <w:lsdException w:name="annotation text" w:semiHidden="1" w:unhideWhenUsed="1"/>
+    <w:lsdException w:name="header" w:semiHidden="1" w:unhideWhenUsed="1"/>
+    <w:lsdException w:name="footer" w:semiHidden="1" w:unhideWhenUsed="1"/>
+    <w:lsdException w:name="index heading" w:semiHidden="1" w:unhideWhenUsed="1"/>
+    <w:lsdException w:name="caption" w:semiHidden="1" w:uiPriority="35" w:unhideWhenUsed="1" w:qFormat="1"/>
+    <w:lsdException w:name="table of figures" w:semiHidden="1" w:unhideWhenUsed="1"/>
+    <w:lsdException w:name="envelope address" w:semiHidden="1" w:unhideWhenUsed="1"/>
+    <w:lsdException w:name="envelope return" w:semiHidden="1" w:unhideWhenUsed="1"/>
+    <w:lsdException w:name="footnote reference" w:semiHidden="1" w:unhideWhenUsed="1"/>
+    <w:lsdException w:name="annotation reference" w:semiHidden="1" w:unhideWhenUsed="1"/>
+    <w:lsdException w:name="line number" w:semiHidden="1" w:unhideWhenUsed="1"/>
+    <w:lsdException w:name="page number" w:semiHidden="1" w:unhideWhenUsed="1"/>
+    <w:lsdException w:name="endnote reference" w:semiHidden="1" w:unhideWhenUsed="1"/>
+    <w:lsdException w:name="endnote text" w:semiHidden="1" w:unhideWhenUsed="1"/>
+    <w:lsdException w:name="table of authorities" w:semiHidden="1" w:unhideWhenUsed="1"/>
+    <w:lsdException w:name="macro" w:semiHidden="1" w:unhideWhenUsed="1"/>
+    <w:lsdException w:name="toa heading" w:semiHidden="1" w:unhideWhenUsed="1"/>
+    <w:lsdException w:name="List" w:semiHidden="1" w:unhideWhenUsed="1"/>
+    <w:lsdException w:name="List Bullet" w:semiHidden="1" w:unhideWhenUsed="1"/>
+    <w:lsdException w:name="List Number" w:semiHidden="1" w:unhideWhenUsed="1"/>
+    <w:lsdException w:name="List 2" w:semiHidden="1" w:unhideWhenUsed="1"/>
+    <w:lsdException w:name="List 3" w:semiHidden="1" w:unhideWhenUsed="1"/>
+    <w:lsdException w:name="List 4" w:semiHidden="1" w:unhideWhenUsed="1"/>
+    <w:lsdException w:name="List 5" w:semiHidden="1" w:unhideWhenUsed="1"/>
+    <w:lsdException w:name="List Bullet 2" w:semiHidden="1" w:unhideWhenUsed="1"/>
+    <w:lsdException w:name="List Bullet 3" w:semiHidden="1" w:unhideWhenUsed="1"/>
+    <w:lsdException w:name="List Bullet 4" w:semiHidden="1" w:unhideWhenUsed="1"/>
+    <w:lsdException w:name="List Bullet 5" w:semiHidden="1" w:unhideWhenUsed="1"/>
+    <w:lsdException w:name="List Number 2" w:semiHidden="1" w:unhideWhenUsed="1"/>
+    <w:lsdException w:name="List Number 3" w:semiHidden="1" w:unhideWhenUsed="1"/>
+    <w:lsdException w:name="List Number 4" w:semiHidden="1" w:unhideWhenUsed="1"/>
+    <w:lsdException w:name="List Number 5" w:semiHidden="1" w:unhideWhenUsed="1"/>
+    <w:lsdException w:name="Title" w:uiPriority="10" w:qFormat="1"/>
+    <w:lsdException w:name="Closing" w:semiHidden="1" w:unhideWhenUsed="1"/>
+    <w:lsdException w:name="Signature" w:semiHidden="1" w:unhideWhenUsed="1"/>
+    <w:lsdException w:name="Default Paragraph Font" w:semiHidden="1" w:uiPriority="1" w:unhideWhenUsed="1"/>
+    <w:lsdException w:name="Body Text" w:semiHidden="1" w:unhideWhenUsed="1"/>
+    <w:lsdException w:name="Body Text Indent" w:semiHidden="1" w:unhideWhenUsed="1"/>
+    <w:lsdException w:name="List Continue" w:semiHidden="1" w:unhideWhenUsed="1"/>
+    <w:lsdException w:name="List Continue 2" w:semiHidden="1" w:unhideWhenUsed="1"/>
+    <w:lsdException w:name="List Continue 3" w:semiHidden="1" w:unhideWhenUsed="1"/>
+    <w:lsdException w:name="List Continue 4" w:semiHidden="1" w:unhideWhenUsed="1"/>
+    <w:lsdException w:name="List Continue 5" w:semiHidden="1" w:unhideWhenUsed="1"/>
+    <w:lsdException w:name="Message Header" w:semiHidden="1" w:unhideWhenUsed="1"/>
+    <w:lsdException w:name="Subtitle" w:uiPriority="11" w:qFormat="1"/>
+    <w:lsdException w:name="Salutation" w:semiHidden="1" w:unhideWhenUsed="1"/>
+    <w:lsdException w:name="Date" w:semiHidden="1" w:unhideWhenUsed="1"/>
+    <w:lsdException w:name="Body Text First Indent" w:semiHidden="1" w:unhideWhenUsed="1"/>
+    <w:lsdException w:name="Body Text First Indent 2" w:semiHidden="1" w:unhideWhenUsed="1"/>
+    <w:lsdException w:name="Note Heading" w:semiHidden="1" w:unhideWhenUsed="1"/>
+    <w:lsdException w:name="Body Text 2" w:semiHidden="1" w:unhideWhenUsed="1"/>
+    <w:lsdException w:name="Body Text 3" w:semiHidden="1" w:unhideWhenUsed="1"/>
+    <w:lsdException w:name="Body Text Indent 2" w:semiHidden="1" w:unhideWhenUsed="1"/>
+    <w:lsdException w:name="Body Text Indent 3" w:semiHidden="1" w:unhideWhenUsed="1"/>
+    <w:lsdException w:name="Block Text" w:semiHidden="1" w:unhideWhenUsed="1"/>
+    <w:lsdException w:name="Hyperlink" w:semiHidden="1" w:unhideWhenUsed="1"/>
+    <w:lsdException w:name="FollowedHyperlink" w:semiHidden="1" w:unhideWhenUsed="1"/>
+    <w:lsdException w:name="Strong" w:uiPriority="22" w:qFormat="1"/>
+    <w:lsdException w:name="Emphasis" w:uiPriority="20" w:qFormat="1"/>
+    <w:lsdException w:name="Document Map" w:semiHidden="1" w:unhideWhenUsed="1"/>
+    <w:lsdException w:name="Plain Text" w:semiHidden="1" w:unhideWhenUsed="1"/>
+    <w:lsdException w:name="E-mail Signature" w:semiHidden="1" w:unhideWhenUsed="1"/>
+    <w:lsdException w:name="HTML Top of Form" w:semiHidden="1" w:unhideWhenUsed="1"/>
+    <w:lsdException w:name="HTML Bottom of Form" w:semiHidden="1" w:unhideWhenUsed="1"/>
+    <w:lsdException w:name="Normal (Web)" w:semiHidden="1" w:unhideWhenUsed="1"/>
+    <w:lsdException w:name="HTML Acronym" w:semiHidden="1" w:unhideWhenUsed="1"/>
+    <w:lsdException w:name="HTML Address" w:semiHidden="1" w:unhideWhenUsed="1"/>
+    <w:lsdException w:name="HTML Cite" w:semiHidden="1" w:unhideWhenUsed="1"/>
+    <w:lsdException w:name="HTML Code" w:semiHidden="1" w:unhideWhenUsed="1"/>
+    <w:lsdException w:name="HTML Definition" w:semiHidden="1" w:unhideWhenUsed="1"/>
+    <w:lsdException w:name="HTML Keyboard" w:semiHidden="1" w:unhideWhenUsed="1"/>
+    <w:lsdException w:name="HTML Preformatted" w:semiHidden="1" w:unhideWhenUsed="1"/>
+    <w:lsdException w:name="HTML Sample" w:semiHidden="1" w:unhideWhenUsed="1"/>
+    <w:lsdException w:name="HTML Typewriter" w:semiHidden="1" w:unhideWhenUsed="1"/>
+    <w:lsdException w:name="HTML Variable" w:semiHidden="1" w:unhideWhenUsed="1"/>
+    <w:lsdException w:name="Normal Table" w:semiHidden="1" w:unhideWhenUsed="1"/>
+    <w:lsdException w:name="annotation subject" w:semiHidden="1" w:unhideWhenUsed="1"/>
+    <w:lsdException w:name="No List" w:semiHidden="1" w:unhideWhenUsed="1"/>
+    <w:lsdException w:name="Outline List 1" w:semiHidden="1" w:unhideWhenUsed="1"/>
+    <w:lsdException w:name="Outline List 2" w:semiHidden="1" w:unhideWhenUsed="1"/>
+    <w:lsdException w:name="Outline List 3" w:semiHidden="1" w:unhideWhenUsed="1"/>
+    <w:lsdException w:name="Table Simple 1" w:semiHidden="1" w:unhideWhenUsed="1"/>
+    <w:lsdException w:name="Table Simple 2" w:semiHidden="1" w:unhideWhenUsed="1"/>
+    <w:lsdException w:name="Table Simple 3" w:semiHidden="1" w:unhideWhenUsed="1"/>
+    <w:lsdException w:name="Table Classic 1" w:semiHidden="1" w:unhideWhenUsed="1"/>
+    <w:lsdException w:name="Table Classic 2" w:semiHidden="1" w:unhideWhenUsed="1"/>
+    <w:lsdException w:name="Table Classic 3" w:semiHidden="1" w:unhideWhenUsed="1"/>
+    <w:lsdException w:name="Table Classic 4" w:semiHidden="1" w:unhideWhenUsed="1"/>
+    <w:lsdException w:name="Table Colorful 1" w:semiHidden="1" w:unhideWhenUsed="1"/>
+    <w:lsdException w:name="Table Colorful 2" w:semiHidden="1" w:unhideWhenUsed="1"/>
+    <w:lsdException w:name="Table Colorful 3" w:semiHidden="1" w:unhideWhenUsed="1"/>
+    <w:lsdException w:name="Table Columns 1" w:semiHidden="1" w:unhideWhenUsed="1"/>
+    <w:lsdException w:name="Table Columns 2" w:semiHidden="1" w:unhideWhenUsed="1"/>
+    <w:lsdException w:name="Table Columns 3" w:semiHidden="1" w:unhideWhenUsed="1"/>
+    <w:lsdException w:name="Table Columns 4" w:semiHidden="1" w:unhideWhenUsed="1"/>
+    <w:lsdException w:name="Table Columns 5" w:semiHidden="1" w:unhideWhenUsed="1"/>
+    <w:lsdException w:name="Table Grid 1" w:semiHidden="1" w:unhideWhenUsed="1"/>
+    <w:lsdException w:name="Table Grid 2" w:semiHidden="1" w:unhideWhenUsed="1"/>
+    <w:lsdException w:name="Table Grid 3" w:semiHidden="1" w:unhideWhenUsed="1"/>
+    <w:lsdException w:name="Table Grid 4" w:semiHidden="1" w:unhideWhenUsed="1"/>
+    <w:lsdException w:name="Table Grid 5" w:semiHidden="1" w:unhideWhenUsed="1"/>
+    <w:lsdException w:name="Table Grid 6" w:semiHidden="1" w:unhideWhenUsed="1"/>
+    <w:lsdException w:name="Table Grid 7" w:semiHidden="1" w:unhideWhenUsed="1"/>
+    <w:lsdException w:name="Table Grid 8" w:semiHidden="1" w:unhideWhenUsed="1"/>
+    <w:lsdException w:name="Table List 1" w:semiHidden="1" w:unhideWhenUsed="1"/>
+    <w:lsdException w:name="Table List 2" w:semiHidden="1" w:unhideWhenUsed="1"/>
+    <w:lsdException w:name="Table List 3" w:semiHidden="1" w:unhideWhenUsed="1"/>
+    <w:lsdException w:name="Table List 4" w:semiHidden="1" w:unhideWhenUsed="1"/>
+    <w:lsdException w:name="Table List 5" w:semiHidden="1" w:unhideWhenUsed="1"/>
+    <w:lsdException w:name="Table List 6" w:semiHidden="1" w:unhideWhenUsed="1"/>
+    <w:lsdException w:name="Table List 7" w:semiHidden="1" w:unhideWhenUsed="1"/>
+    <w:lsdException w:name="Table List 8" w:semiHidden="1" w:unhideWhenUsed="1"/>
+    <w:lsdException w:name="Table 3D effects 1" w:semiHidden="1" w:unhideWhenUsed="1"/>
+    <w:lsdException w:name="Table 3D effects 2" w:semiHidden="1" w:unhideWhenUsed="1"/>
+    <w:lsdException w:name="Table 3D effects 3" w:semiHidden="1" w:unhideWhenUsed="1"/>
+    <w:lsdException w:name="Table Contemporary" w:semiHidden="1" w:unhideWhenUsed="1"/>
+    <w:lsdException w:name="Table Elegant" w:semiHidden="1" w:unhideWhenUsed="1"/>
+    <w:lsdException w:name="Table Professional" w:semiHidden="1" w:unhideWhenUsed="1"/>
+    <w:lsdException w:name="Table Subtle 1" w:semiHidden="1" w:unhideWhenUsed="1"/>
+    <w:lsdException w:name="Table Subtle 2" w:semiHidden="1" w:unhideWhenUsed="1"/>
+    <w:lsdException w:name="Table Web 1" w:semiHidden="1" w:unhideWhenUsed="1"/>
+    <w:lsdException w:name="Table Web 2" w:semiHidden="1" w:unhideWhenUsed="1"/>
+    <w:lsdException w:name="Table Web 3" w:semiHidden="1" w:unhideWhenUsed="1"/>
+    <w:lsdException w:name="Balloon Text" w:semiHidden="1" w:unhideWhenUsed="1"/>
+    <w:lsdException w:name="Table Grid" w:semiHidden="1" w:uiPriority="0" w:unhideWhenUsed="1"/>
+    <w:lsdException w:name="Table Theme" w:semiHidden="1" w:unhideWhenUsed="1"/>
+    <w:lsdException w:name="Placeholder Text" w:semiHidden="1"/>
+    <w:lsdException w:name="No Spacing" w:uiPriority="1" w:qFormat="1"/>
+    <w:lsdException w:name="Light Shading" w:uiPriority="60"/>
+    <w:lsdException w:name="Light List" w:uiPriority="61"/>
+    <w:lsdException w:name="Light Grid" w:uiPriority="62"/>
+    <w:lsdException w:name="Medium Shading 1" w:uiPriority="63"/>
+    <w:lsdException w:name="Medium Shading 2" w:uiPriority="64"/>
+    <w:lsdException w:name="Medium List 1" w:uiPriority="65"/>
+    <w:lsdException w:name="Medium List 2" w:uiPriority="66"/>
+    <w:lsdException w:name="Medium Grid 1" w:uiPriority="67"/>
+    <w:lsdException w:name="Medium Grid 2" w:uiPriority="68"/>
+    <w:lsdException w:name="Medium Grid 3" w:uiPriority="69"/>
+    <w:lsdException w:name="Dark List" w:uiPriority="70"/>
+    <w:lsdException w:name="Colorful Shading" w:uiPriority="71"/>
+    <w:lsdException w:name="Colorful List" w:uiPriority="72"/>
+    <w:lsdException w:name="Colorful Grid" w:uiPriority="73"/>
+    <w:lsdException w:name="Light Shading Accent 1" w:uiPriority="60"/>
+    <w:lsdException w:name="Light List Accent 1" w:uiPriority="61"/>
+    <w:lsdException w:name="Light Grid Accent 1" w:uiPriority="62"/>
+    <w:lsdException w:name="Medium Shading 1 Accent 1" w:uiPriority="63"/>
+    <w:lsdException w:name="Medium Shading 2 Accent 1" w:uiPriority="64"/>
+    <w:lsdException w:name="Medium List 1 Accent 1" w:uiPriority="65"/>
+    <w:lsdException w:name="Revision" w:semiHidden="1"/>
+    <w:lsdException w:name="List Paragraph" w:uiPriority="34" w:qFormat="1"/>
+    <w:lsdException w:name="Quote" w:uiPriority="29" w:qFormat="1"/>
+    <w:lsdException w:name="Intense Quote" w:uiPriority="30" w:qFormat="1"/>
+    <w:lsdException w:name="Medium List 2 Accent 1" w:uiPriority="66"/>
+    <w:lsdException w:name="Medium Grid 1 Accent 1" w:uiPriority="67"/>
+    <w:lsdException w:name="Medium Grid 2 Accent 1" w:uiPriority="68"/>
+    <w:lsdException w:name="Medium Grid 3 Accent 1" w:uiPriority="69"/>
+    <w:lsdException w:name="Dark List Accent 1" w:uiPriority="70"/>
+    <w:lsdException w:name="Colorful Shading Accent 1" w:uiPriority="71"/>
+    <w:lsdException w:name="Colorful List Accent 1" w:uiPriority="72"/>
+    <w:lsdException w:name="Colorful Grid Accent 1" w:uiPriority="73"/>
+    <w:lsdException w:name="Light Shading Accent 2" w:uiPriority="60"/>
+    <w:lsdException w:name="Light List Accent 2" w:uiPriority="61"/>
+    <w:lsdException w:name="Light Grid Accent 2" w:uiPriority="62"/>
+    <w:lsdException w:name="Medium Shading 1 Accent 2" w:uiPriority="63"/>
+    <w:lsdException w:name="Medium Shading 2 Accent 2" w:uiPriority="64"/>
+    <w:lsdException w:name="Medium List 1 Accent 2" w:uiPriority="65"/>
+    <w:lsdException w:name="Medium List 2 Accent 2" w:uiPriority="66"/>
+    <w:lsdException w:name="Medium Grid 1 Accent 2" w:uiPriority="67"/>
+    <w:lsdException w:name="Medium Grid 2 Accent 2" w:uiPriority="68"/>
+    <w:lsdException w:name="Medium Grid 3 Accent 2" w:uiPriority="69"/>
+    <w:lsdException w:name="Dark List Accent 2" w:uiPriority="70"/>
+    <w:lsdException w:name="Colorful Shading Accent 2" w:uiPriority="71"/>
+    <w:lsdException w:name="Colorful List Accent 2" w:uiPriority="72"/>
+    <w:lsdException w:name="Colorful Grid Accent 2" w:uiPriority="73"/>
+    <w:lsdException w:name="Light Shading Accent 3" w:uiPriority="60"/>
+    <w:lsdException w:name="Light List Accent 3" w:uiPriority="61"/>
+    <w:lsdException w:name="Light Grid Accent 3" w:uiPriority="62"/>
+    <w:lsdException w:name="Medium Shading 1 Accent 3" w:uiPriority="63"/>
+    <w:lsdException w:name="Medium Shading 2 Accent 3" w:uiPriority="64"/>
+    <w:lsdException w:name="Medium List 1 Accent 3" w:uiPriority="65"/>
+    <w:lsdException w:name="Medium List 2 Accent 3" w:uiPriority="66"/>
+    <w:lsdException w:name="Medium Grid 1 Accent 3" w:uiPriority="67"/>
+    <w:lsdException w:name="Medium Grid 2 Accent 3" w:uiPriority="68"/>
+    <w:lsdException w:name="Medium Grid 3 Accent 3" w:uiPriority="69"/>
+    <w:lsdException w:name="Dark List Accent 3" w:uiPriority="70"/>
+    <w:lsdException w:name="Colorful Shading Accent 3" w:uiPriority="71"/>
+    <w:lsdException w:name="Colorful List Accent 3" w:uiPriority="72"/>
+    <w:lsdException w:name="Colorful Grid Accent 3" w:uiPriority="73"/>
+    <w:lsdException w:name="Light Shading Accent 4" w:uiPriority="60"/>
+    <w:lsdException w:name="Light List Accent 4" w:uiPriority="61"/>
+    <w:lsdException w:name="Light Grid Accent 4" w:uiPriority="62"/>
+    <w:lsdException w:name="Medium Shading 1 Accent 4" w:uiPriority="63"/>
+    <w:lsdException w:name="Medium Shading 2 Accent 4" w:uiPriority="64"/>
+    <w:lsdException w:name="Medium List 1 Accent 4" w:uiPriority="65"/>
+    <w:lsdException w:name="Medium List 2 Accent 4" w:uiPriority="66"/>
+    <w:lsdException w:name="Medium Grid 1 Accent 4" w:uiPriority="67"/>
+    <w:lsdException w:name="Medium Grid 2 Accent 4" w:uiPriority="68"/>
+    <w:lsdException w:name="Medium Grid 3 Accent 4" w:uiPriority="69"/>
+    <w:lsdException w:name="Dark List Accent 4" w:uiPriority="70"/>
+    <w:lsdException w:name="Colorful Shading Accent 4" w:uiPriority="71"/>
+    <w:lsdException w:name="Colorful List Accent 4" w:uiPriority="72"/>
+    <w:lsdException w:name="Colorful Grid Accent 4" w:uiPriority="73"/>
+    <w:lsdException w:name="Light Shading Accent 5" w:uiPriority="60"/>
+    <w:lsdException w:name="Light List Accent 5" w:uiPriority="61"/>
+    <w:lsdException w:name="Light Grid Accent 5" w:uiPriority="62"/>
+    <w:lsdException w:name="Medium Shading 1 Accent 5" w:uiPriority="63"/>
+    <w:lsdException w:name="Medium Shading 2 Accent 5" w:uiPriority="64"/>
+    <w:lsdException w:name="Medium List 1 Accent 5" w:uiPriority="65"/>
+    <w:lsdException w:name="Medium List 2 Accent 5" w:uiPriority="66"/>
+    <w:lsdException w:name="Medium Grid 1 Accent 5" w:uiPriority="67"/>
+    <w:lsdException w:name="Medium Grid 2 Accent 5" w:uiPriority="68"/>
+    <w:lsdException w:name="Medium Grid 3 Accent 5" w:uiPriority="69"/>
+    <w:lsdException w:name="Dark List Accent 5" w:uiPriority="70"/>
+    <w:lsdException w:name="Colorful Shading Accent 5" w:uiPriority="71"/>
+    <w:lsdException w:name="Colorful List Accent 5" w:uiPriority="72"/>
+    <w:lsdException w:name="Colorful Grid Accent 5" w:uiPriority="73"/>
+    <w:lsdException w:name="Light Shading Accent 6" w:uiPriority="60"/>
+    <w:lsdException w:name="Light List Accent 6" w:uiPriority="61"/>
+    <w:lsdException w:name="Light Grid Accent 6" w:uiPriority="62"/>
+    <w:lsdException w:name="Medium Shading 1 Accent 6" w:uiPriority="63"/>
+    <w:lsdException w:name="Medium Shading 2 Accent 6" w:uiPriority="64"/>
+    <w:lsdException w:name="Medium List 1 Accent 6" w:uiPriority="65"/>
+    <w:lsdException w:name="Medium List 2 Accent 6" w:uiPriority="66"/>
+    <w:lsdException w:name="Medium Grid 1 Accent 6" w:uiPriority="67"/>
+    <w:lsdException w:name="Medium Grid 2 Accent 6" w:uiPriority="68"/>
+    <w:lsdException w:name="Medium Grid 3 Accent 6" w:uiPriority="69"/>
+    <w:lsdException w:name="Dark List Accent 6" w:uiPriority="70"/>
+    <w:lsdException w:name="Colorful Shading Accent 6" w:uiPriority="71"/>
+    <w:lsdException w:name="Colorful List Accent 6" w:uiPriority="72"/>
+    <w:lsdException w:name="Colorful Grid Accent 6" w:uiPriority="73"/>
+    <w:lsdException w:name="Subtle Emphasis" w:uiPriority="19" w:qFormat="1"/>
+    <w:lsdException w:name="Intense Emphasis" w:uiPriority="21" w:qFormat="1"/>
+    <w:lsdException w:name="Subtle Reference" w:uiPriority="31" w:qFormat="1"/>
+    <w:lsdException w:name="Intense Reference" w:uiPriority="32" w:qFormat="1"/>
+    <w:lsdException w:name="Book Title" w:uiPriority="33" w:qFormat="1"/>
+    <w:lsdException w:name="Bibliography" w:semiHidden="1" w:uiPriority="37" w:unhideWhenUsed="1"/>
+    <w:lsdException w:name="TOC Heading" w:semiHidden="1" w:uiPriority="39" w:unhideWhenUsed="1" w:qFormat="1"/>
+    <w:lsdException w:name="Plain Table 1" w:uiPriority="41"/>
+    <w:lsdException w:name="Plain Table 2" w:uiPriority="42"/>
+    <w:lsdException w:name="Plain Table 3" w:uiPriority="43"/>
+    <w:lsdException w:name="Plain Table 4" w:uiPriority="44"/>
+    <w:lsdException w:name="Plain Table 5" w:uiPriority="45"/>
+    <w:lsdException w:name="Grid Table Light" w:uiPriority="40"/>
+    <w:lsdException w:name="Grid Table 1 Light" w:uiPriority="46"/>
+    <w:lsdException w:name="Grid Table 2" w:uiPriority="47"/>
+    <w:lsdException w:name="Grid Table 3" w:uiPriority="48"/>
+    <w:lsdException w:name="Grid Table 4" w:uiPriority="49"/>
+    <w:lsdException w:name="Grid Table 5 Dark" w:uiPriority="50"/>
+    <w:lsdException w:name="Grid Table 6 Colorful" w:uiPriority="51"/>
+    <w:lsdException w:name="Grid Table 7 Colorful" w:uiPriority="52"/>
+    <w:lsdException w:name="Grid Table 1 Light Accent 1" w:uiPriority="46"/>
+    <w:lsdException w:name="Grid Table 2 Accent 1" w:uiPriority="47"/>
+    <w:lsdException w:name="Grid Table 3 Accent 1" w:uiPriority="48"/>
+    <w:lsdException w:name="Grid Table 4 Accent 1" w:uiPriority="49"/>
+    <w:lsdException w:name="Grid Table 5 Dark Accent 1" w:uiPriority="50"/>
+    <w:lsdException w:name="Grid Table 6 Colorful Accent 1" w:uiPriority="51"/>
+    <w:lsdException w:name="Grid Table 7 Colorful Accent 1" w:uiPriority="52"/>
+    <w:lsdException w:name="Grid Table 1 Light Accent 2" w:uiPriority="46"/>
+    <w:lsdException w:name="Grid Table 2 Accent 2" w:uiPriority="47"/>
+    <w:lsdException w:name="Grid Table 3 Accent 2" w:uiPriority="48"/>
+    <w:lsdException w:name="Grid Table 4 Accent 2" w:uiPriority="49"/>
+    <w:lsdException w:name="Grid Table 5 Dark Accent 2" w:uiPriority="50"/>
+    <w:lsdException w:name="Grid Table 6 Colorful Accent 2" w:uiPriority="51"/>
+    <w:lsdException w:name="Grid Table 7 Colorful Accent 2" w:uiPriority="52"/>
+    <w:lsdException w:name="Grid Table 1 Light Accent 3" w:uiPriority="46"/>
+    <w:lsdException w:name="Grid Table 2 Accent 3" w:uiPriority="47"/>
+    <w:lsdException w:name="Grid Table 3 Accent 3" w:uiPriority="48"/>
+    <w:lsdException w:name="Grid Table 4 Accent 3" w:uiPriority="49"/>
+    <w:lsdException w:name="Grid Table 5 Dark Accent 3" w:uiPriority="50"/>
+    <w:lsdException w:name="Grid Table 6 Colorful Accent 3" w:uiPriority="51"/>
+    <w:lsdException w:name="Grid Table 7 Colorful Accent 3" w:uiPriority="52"/>
+    <w:lsdException w:name="Grid Table 1 Light Accent 4" w:uiPriority="46"/>
+    <w:lsdException w:name="Grid Table 2 Accent 4" w:uiPriority="47"/>
+    <w:lsdException w:name="Grid Table 3 Accent 4" w:uiPriority="48"/>
+    <w:lsdException w:name="Grid Table 4 Accent 4" w:uiPriority="49"/>
+    <w:lsdException w:name="Grid Table 5 Dark Accent 4" w:uiPriority="50"/>
+    <w:lsdException w:name="Grid Table 6 Colorful Accent 4" w:uiPriority="51"/>
+    <w:lsdException w:name="Grid Table 7 Colorful Accent 4" w:uiPriority="52"/>
+    <w:lsdException w:name="Grid Table 1 Light Accent 5" w:uiPriority="46"/>
+    <w:lsdException w:name="Grid Table 2 Accent 5" w:uiPriority="47"/>
+    <w:lsdException w:name="Grid Table 3 Accent 5" w:uiPriority="48"/>
+    <w:lsdException w:name="Grid Table 4 Accent 5" w:uiPriority="49"/>
+    <w:lsdException w:name="Grid Table 5 Dark Accent 5" w:uiPriority="50"/>
+    <w:lsdException w:name="Grid Table 6 Colorful Accent 5" w:uiPriority="51"/>
+    <w:lsdException w:name="Grid Table 7 Colorful Accent 5" w:uiPriority="52"/>
+    <w:lsdException w:name="Grid Table 1 Light Accent 6" w:uiPriority="46"/>
+    <w:lsdException w:name="Grid Table 2 Accent 6" w:uiPriority="47"/>
+    <w:lsdException w:name="Grid Table 3 Accent 6" w:uiPriority="48"/>
+    <w:lsdException w:name="Grid Table 4 Accent 6" w:uiPriority="49"/>
+    <w:lsdException w:name="Grid Table 5 Dark Accent 6" w:uiPriority="50"/>
+    <w:lsdException w:name="Grid Table 6 Colorful Accent 6" w:uiPriority="51"/>
+    <w:lsdException w:name="Grid Table 7 Colorful Accent 6" w:uiPriority="52"/>
+    <w:lsdException w:name="List Table 1 Light" w:uiPriority="46"/>
+    <w:lsdException w:name="List Table 2" w:uiPriority="47"/>
+    <w:lsdException w:name="List Table 3" w:uiPriority="48"/>
+    <w:lsdException w:name="List Table 4" w:uiPriority="49"/>
+    <w:lsdException w:name="List Table 5 Dark" w:uiPriority="50"/>
+    <w:lsdException w:name="List Table 6 Colorful" w:uiPriority="51"/>
+    <w:lsdException w:name="List Table 7 Colorful" w:uiPriority="52"/>
+    <w:lsdException w:name="List Table 1 Light Accent 1" w:uiPriority="46"/>
+    <w:lsdException w:name="List Table 2 Accent 1" w:uiPriority="47"/>
+    <w:lsdException w:name="List Table 3 Accent 1" w:uiPriority="48"/>
+    <w:lsdException w:name="List Table 4 Accent 1" w:uiPriority="49"/>
+    <w:lsdException w:name="List Table 5 Dark Accent 1" w:uiPriority="50"/>
+    <w:lsdException w:name="List Table 6 Colorful Accent 1" w:uiPriority="51"/>
+    <w:lsdException w:name="List Table 7 Colorful Accent 1" w:uiPriority="52"/>
+    <w:lsdException w:name="List Table 1 Light Accent 2" w:uiPriority="46"/>
+    <w:lsdException w:name="List Table 2 Accent 2" w:uiPriority="47"/>
+    <w:lsdException w:name="List Table 3 Accent 2" w:uiPriority="48"/>
+    <w:lsdException w:name="List Table 4 Accent 2" w:uiPriority="49"/>
+    <w:lsdException w:name="List Table 5 Dark Accent 2" w:uiPriority="50"/>
+    <w:lsdException w:name="List Table 6 Colorful Accent 2" w:uiPriority="51"/>
+    <w:lsdException w:name="List Table 7 Colorful Accent 2" w:uiPriority="52"/>
+    <w:lsdException w:name="List Table 1 Light Accent 3" w:uiPriority="46"/>
+    <w:lsdException w:name="List Table 2 Accent 3" w:uiPriority="47"/>
+    <w:lsdException w:name="List Table 3 Accent 3" w:uiPriority="48"/>
+    <w:lsdException w:name="List Table 4 Accent 3" w:uiPriority="49"/>
+    <w:lsdException w:name="List Table 5 Dark Accent 3" w:uiPriority="50"/>
+    <w:lsdException w:name="List Table 6 Colorful Accent 3" w:uiPriority="51"/>
+    <w:lsdException w:name="List Table 7 Colorful Accent 3" w:uiPriority="52"/>
+    <w:lsdException w:name="List Table 1 Light Accent 4" w:uiPriority="46"/>
+    <w:lsdException w:name="List Table 2 Accent 4" w:uiPriority="47"/>
+    <w:lsdException w:name="List Table 3 Accent 4" w:uiPriority="48"/>
+    <w:lsdException w:name="List Table 4 Accent 4" w:uiPriority="49"/>
+    <w:lsdException w:name="List Table 5 Dark Accent 4" w:uiPriority="50"/>
+    <w:lsdException w:name="List Table 6 Colorful Accent 4" w:uiPriority="51"/>
+    <w:lsdException w:name="List Table 7 Colorful Accent 4" w:uiPriority="52"/>
+    <w:lsdException w:name="List Table 1 Light Accent 5" w:uiPriority="46"/>
+    <w:lsdException w:name="List Table 2 Accent 5" w:uiPriority="47"/>
+    <w:lsdException w:name="List Table 3 Accent 5" w:uiPriority="48"/>
+    <w:lsdException w:name="List Table 4 Accent 5" w:uiPriority="49"/>
+    <w:lsdException w:name="List Table 5 Dark Accent 5" w:uiPriority="50"/>
+    <w:lsdException w:name="List Table 6 Colorful Accent 5" w:uiPriority="51"/>
+    <w:lsdException w:name="List Table 7 Colorful Accent 5" w:uiPriority="52"/>
+    <w:lsdException w:name="List Table 1 Light Accent 6" w:uiPriority="46"/>
+    <w:lsdException w:name="List Table 2 Accent 6" w:uiPriority="47"/>
+    <w:lsdException w:name="List Table 3 Accent 6" w:uiPriority="48"/>
+    <w:lsdException w:name="List Table 4 Accent 6" w:uiPriority="49"/>
+    <w:lsdException w:name="List Table 5 Dark Accent 6" w:uiPriority="50"/>
+    <w:lsdException w:name="List Table 6 Colorful Accent 6" w:uiPriority="51"/>
+    <w:lsdException w:name="List Table 7 Colorful Accent 6" w:uiPriority="52"/>
+    <w:lsdException w:name="Mention" w:semiHidden="1" w:unhideWhenUsed="1"/>
+    <w:lsdException w:name="Smart Hyperlink" w:semiHidden="1" w:unhideWhenUsed="1"/>
+    <w:lsdException w:name="Hashtag" w:semiHidden="1" w:unhideWhenUsed="1"/>
   </w:latentStyles>
   <w:style w:type="paragraph" w:default="1" w:styleId="Normal">
     <w:name w:val="Normal"/>
@@ -4323,7 +3801,7 @@
   <a:extraClrSchemeLst/>
   <a:extLst>
     <a:ext uri="{05A4C25C-085E-4340-85A3-A5531E510DB2}">
-      <thm15:themeFamily xmlns:thm15="http://schemas.microsoft.com/office/thememl/2012/main" xmlns="" name="Office Theme" id="{62F939B6-93AF-4DB8-9C6B-D6C7DFDC589F}" vid="{4A3C46E8-61CC-4603-A589-7422A47A8E4A}"/>
+      <thm15:themeFamily xmlns:thm15="http://schemas.microsoft.com/office/thememl/2012/main" name="Office Theme" id="{62F939B6-93AF-4DB8-9C6B-D6C7DFDC589F}" vid="{4A3C46E8-61CC-4603-A589-7422A47A8E4A}"/>
     </a:ext>
   </a:extLst>
 </a:theme>

</xml_diff>

<commit_message>
Changed options to reflect groups decision to remake code
</commit_message>
<xml_diff>
--- a/Business Analysis/Fynbus Business Case.docx
+++ b/Business Analysis/Fynbus Business Case.docx
@@ -767,7 +767,14 @@
           <w:sz w:val="24"/>
           <w:szCs w:val="24"/>
         </w:rPr>
-        <w:t xml:space="preserve"> This will result in much less work for us will allow us to make the sorting system much better, this is the best solution.</w:t>
+        <w:t xml:space="preserve"> This will result in much less work for</w:t>
+      </w:r>
+      <w:r>
+        <w:rPr>
+          <w:sz w:val="24"/>
+          <w:szCs w:val="24"/>
+        </w:rPr>
+        <w:t xml:space="preserve"> us and we are more likely to complete it.</w:t>
       </w:r>
     </w:p>
     <w:p>
@@ -790,7 +797,21 @@
           <w:sz w:val="24"/>
           <w:szCs w:val="24"/>
         </w:rPr>
-        <w:t>. Results in no improvement.</w:t>
+        <w:t xml:space="preserve">. </w:t>
+      </w:r>
+      <w:r>
+        <w:rPr>
+          <w:sz w:val="24"/>
+          <w:szCs w:val="24"/>
+        </w:rPr>
+        <w:t>This r</w:t>
+      </w:r>
+      <w:r>
+        <w:rPr>
+          <w:sz w:val="24"/>
+          <w:szCs w:val="24"/>
+        </w:rPr>
+        <w:t>esults in no improvement.</w:t>
       </w:r>
     </w:p>
     <w:p>
@@ -880,8 +901,10 @@
           <w:sz w:val="24"/>
           <w:szCs w:val="24"/>
         </w:rPr>
-        <w:t xml:space="preserve"> Best solution. General documentation that shows how the system works and how it chooses the winner, possibly with example data to give a better understanding.</w:t>
-      </w:r>
+        <w:t xml:space="preserve"> General documentation that shows how the system works and how it chooses the winner, possibly with example data to give a better understanding.</w:t>
+      </w:r>
+      <w:bookmarkStart w:id="0" w:name="_GoBack"/>
+      <w:bookmarkEnd w:id="0"/>
     </w:p>
     <w:p>
       <w:pPr>
@@ -1877,8 +1900,6 @@
         </w:rPr>
         <w:t xml:space="preserve"> Junker</w:t>
       </w:r>
-      <w:bookmarkStart w:id="0" w:name="_GoBack"/>
-      <w:bookmarkEnd w:id="0"/>
     </w:p>
     <w:p>
       <w:pPr>
@@ -3157,7 +3178,7 @@
     <w:lsdException w:name="Table Web 2" w:semiHidden="1" w:unhideWhenUsed="1"/>
     <w:lsdException w:name="Table Web 3" w:semiHidden="1" w:unhideWhenUsed="1"/>
     <w:lsdException w:name="Balloon Text" w:semiHidden="1" w:unhideWhenUsed="1"/>
-    <w:lsdException w:name="Table Grid" w:semiHidden="1" w:uiPriority="0" w:unhideWhenUsed="1"/>
+    <w:lsdException w:name="Table Grid" w:uiPriority="0"/>
     <w:lsdException w:name="Table Theme" w:semiHidden="1" w:unhideWhenUsed="1"/>
     <w:lsdException w:name="Placeholder Text" w:semiHidden="1"/>
     <w:lsdException w:name="No Spacing" w:uiPriority="1" w:qFormat="1"/>

</xml_diff>